<commit_message>
cycling and ski to sea updates
</commit_message>
<xml_diff>
--- a/gacass21/ski_to_sea_correlations/SkiToSeaCorrelationsWithTech-Ans.docx
+++ b/gacass21/ski_to_sea_correlations/SkiToSeaCorrelationsWithTech-Ans.docx
@@ -1,6 +1,6 @@
 
 <file path=word/document.xml><?xml version="1.0" encoding="utf-8"?>
-<w:document xmlns:wpc="http://schemas.microsoft.com/office/word/2010/wordprocessingCanvas" xmlns:cx="http://schemas.microsoft.com/office/drawing/2014/chartex" xmlns:cx1="http://schemas.microsoft.com/office/drawing/2015/9/8/chartex" xmlns:cx2="http://schemas.microsoft.com/office/drawing/2015/10/21/chartex" xmlns:cx3="http://schemas.microsoft.com/office/drawing/2016/5/9/chartex" xmlns:cx4="http://schemas.microsoft.com/office/drawing/2016/5/10/chartex" xmlns:cx5="http://schemas.microsoft.com/office/drawing/2016/5/11/chartex" xmlns:cx6="http://schemas.microsoft.com/office/drawing/2016/5/12/chartex" xmlns:cx7="http://schemas.microsoft.com/office/drawing/2016/5/13/chartex" xmlns:cx8="http://schemas.microsoft.com/office/drawing/2016/5/14/chartex" xmlns:mc="http://schemas.openxmlformats.org/markup-compatibility/2006" xmlns:aink="http://schemas.microsoft.com/office/drawing/2016/ink" xmlns:am3d="http://schemas.microsoft.com/office/drawing/2017/model3d" xmlns:o="urn:schemas-microsoft-com:office:office" xmlns:oel="http://schemas.microsoft.com/office/2019/extlst" xmlns:r="http://schemas.openxmlformats.org/officeDocument/2006/relationships" xmlns:m="http://schemas.openxmlformats.org/officeDocument/2006/math" xmlns:v="urn:schemas-microsoft-com:vml" xmlns:wp14="http://schemas.microsoft.com/office/word/2010/wordprocessingDrawing" xmlns:wp="http://schemas.openxmlformats.org/drawingml/2006/wordprocessingDrawing" xmlns:w10="urn:schemas-microsoft-com:office:word" xmlns:w="http://schemas.openxmlformats.org/wordprocessingml/2006/main" xmlns:w14="http://schemas.microsoft.com/office/word/2010/wordml" xmlns:w15="http://schemas.microsoft.com/office/word/2012/wordml" xmlns:w16cex="http://schemas.microsoft.com/office/word/2018/wordml/cex" xmlns:w16cid="http://schemas.microsoft.com/office/word/2016/wordml/cid" xmlns:w16="http://schemas.microsoft.com/office/word/2018/wordml" xmlns:w16sdtdh="http://schemas.microsoft.com/office/word/2020/wordml/sdtdatahash" xmlns:w16se="http://schemas.microsoft.com/office/word/2015/wordml/symex" xmlns:wpg="http://schemas.microsoft.com/office/word/2010/wordprocessingGroup" xmlns:wpi="http://schemas.microsoft.com/office/word/2010/wordprocessingInk" xmlns:wne="http://schemas.microsoft.com/office/word/2006/wordml" xmlns:wps="http://schemas.microsoft.com/office/word/2010/wordprocessingShape" mc:Ignorable="w14 w15 w16se w16cid w16 w16cex w16sdtdh wp14">
+<w:document xmlns:wpc="http://schemas.microsoft.com/office/word/2010/wordprocessingCanvas" xmlns:cx="http://schemas.microsoft.com/office/drawing/2014/chartex" xmlns:cx1="http://schemas.microsoft.com/office/drawing/2015/9/8/chartex" xmlns:cx2="http://schemas.microsoft.com/office/drawing/2015/10/21/chartex" xmlns:cx3="http://schemas.microsoft.com/office/drawing/2016/5/9/chartex" xmlns:cx4="http://schemas.microsoft.com/office/drawing/2016/5/10/chartex" xmlns:cx5="http://schemas.microsoft.com/office/drawing/2016/5/11/chartex" xmlns:cx6="http://schemas.microsoft.com/office/drawing/2016/5/12/chartex" xmlns:cx7="http://schemas.microsoft.com/office/drawing/2016/5/13/chartex" xmlns:cx8="http://schemas.microsoft.com/office/drawing/2016/5/14/chartex" xmlns:mc="http://schemas.openxmlformats.org/markup-compatibility/2006" xmlns:aink="http://schemas.microsoft.com/office/drawing/2016/ink" xmlns:am3d="http://schemas.microsoft.com/office/drawing/2017/model3d" xmlns:o="urn:schemas-microsoft-com:office:office" xmlns:oel="http://schemas.microsoft.com/office/2019/extlst" xmlns:r="http://schemas.openxmlformats.org/officeDocument/2006/relationships" xmlns:m="http://schemas.openxmlformats.org/officeDocument/2006/math" xmlns:v="urn:schemas-microsoft-com:vml" xmlns:wp14="http://schemas.microsoft.com/office/word/2010/wordprocessingDrawing" xmlns:wp="http://schemas.openxmlformats.org/drawingml/2006/wordprocessingDrawing" xmlns:w10="urn:schemas-microsoft-com:office:word" xmlns:w="http://schemas.openxmlformats.org/wordprocessingml/2006/main" xmlns:w14="http://schemas.microsoft.com/office/word/2010/wordml" xmlns:w15="http://schemas.microsoft.com/office/word/2012/wordml" xmlns:w16cex="http://schemas.microsoft.com/office/word/2018/wordml/cex" xmlns:w16cid="http://schemas.microsoft.com/office/word/2016/wordml/cid" xmlns:w16="http://schemas.microsoft.com/office/word/2018/wordml" xmlns:w16du="http://schemas.microsoft.com/office/word/2023/wordml/word16du" xmlns:w16sdtdh="http://schemas.microsoft.com/office/word/2020/wordml/sdtdatahash" xmlns:w16se="http://schemas.microsoft.com/office/word/2015/wordml/symex" xmlns:wpg="http://schemas.microsoft.com/office/word/2010/wordprocessingGroup" xmlns:wpi="http://schemas.microsoft.com/office/word/2010/wordprocessingInk" xmlns:wne="http://schemas.microsoft.com/office/word/2006/wordml" xmlns:wps="http://schemas.microsoft.com/office/word/2010/wordprocessingShape" mc:Ignorable="w14 w15 w16se w16cid w16 w16cex w16sdtdh w16du wp14">
   <w:body>
     <w:p>
       <w:pPr>
@@ -33,21 +33,7 @@
         <w:rPr>
           <w:rFonts w:ascii="Times New Roman" w:hAnsi="Times New Roman" w:cs="Times New Roman"/>
         </w:rPr>
-        <w:t xml:space="preserve">The Ski to Sea race is a multi-sport relay race held annually in Whatcom County, Washington. The race consists of seven legs: cross-country skiing, downhill </w:t>
-      </w:r>
-      <w:proofErr w:type="gramStart"/>
-      <w:r>
-        <w:rPr>
-          <w:rFonts w:ascii="Times New Roman" w:hAnsi="Times New Roman" w:cs="Times New Roman"/>
-        </w:rPr>
-        <w:t>skiing</w:t>
-      </w:r>
-      <w:proofErr w:type="gramEnd"/>
-      <w:r>
-        <w:rPr>
-          <w:rFonts w:ascii="Times New Roman" w:hAnsi="Times New Roman" w:cs="Times New Roman"/>
-        </w:rPr>
-        <w:t xml:space="preserve"> or snowboarding, running, road biking, canoeing, mountain biking, and kayaking, with each leg representing a different outdoor sport. A team will consist of one person for each leg of the race, except for the canoe leg which has two paddlers per canoe. Racers are allowed to compete in multiple legs of the race. A team must have a minimum of three racers and a maximum of eight, with a maximum of three legs per individual. The canoe leg must have two participants regardless of the number or racers per team. The Ski to Sea Race does not allow individuals to complete all legs of the race.</w:t>
+        <w:t>The Ski to Sea race is a multi-sport relay race held annually in Whatcom County, Washington. The race consists of seven legs: cross-country skiing, downhill skiing or snowboarding, running, road biking, canoeing, mountain biking, and kayaking, with each leg representing a different outdoor sport. A team will consist of one person for each leg of the race, except for the canoe leg which has two paddlers per canoe. Racers are allowed to compete in multiple legs of the race. A team must have a minimum of three racers and a maximum of eight, with a maximum of three legs per individual. The canoe leg must have two participants regardless of the number or racers per team. The Ski to Sea Race does not allow individuals to complete all legs of the race.</w:t>
       </w:r>
     </w:p>
     <w:p>
@@ -56,6 +42,7 @@
           <w:rFonts w:ascii="Times New Roman" w:hAnsi="Times New Roman" w:cs="Times New Roman"/>
         </w:rPr>
       </w:pPr>
+      <w:commentRangeStart w:id="0"/>
       <w:r>
         <w:rPr>
           <w:rFonts w:ascii="Times New Roman" w:hAnsi="Times New Roman" w:cs="Times New Roman"/>
@@ -160,6 +147,13 @@
           </wp:inline>
         </w:drawing>
       </w:r>
+      <w:commentRangeEnd w:id="0"/>
+      <w:r>
+        <w:rPr>
+          <w:rStyle w:val="CommentReference"/>
+        </w:rPr>
+        <w:commentReference w:id="0"/>
+      </w:r>
     </w:p>
     <w:p>
       <w:pPr>
@@ -197,7 +191,21 @@
           <w:rFonts w:ascii="Times New Roman" w:hAnsi="Times New Roman" w:cs="Times New Roman"/>
           <w:color w:val="FF0000"/>
         </w:rPr>
-        <w:t>The road biking leg shows the strongest positive correlation with the canoeing leg, with a correlation coefficient of 0.428.</w:t>
+        <w:t xml:space="preserve">The </w:t>
+      </w:r>
+      <w:r>
+        <w:rPr>
+          <w:rFonts w:ascii="Times New Roman" w:hAnsi="Times New Roman" w:cs="Times New Roman"/>
+          <w:color w:val="FF0000"/>
+        </w:rPr>
+        <w:t>kayak</w:t>
+      </w:r>
+      <w:r>
+        <w:rPr>
+          <w:rFonts w:ascii="Times New Roman" w:hAnsi="Times New Roman" w:cs="Times New Roman"/>
+          <w:color w:val="FF0000"/>
+        </w:rPr>
+        <w:t xml:space="preserve"> leg shows the strongest positive correlation with the canoeing leg, with a correlation coefficient of 0.428.</w:t>
       </w:r>
     </w:p>
     <w:p>
@@ -211,6 +219,7 @@
           <w:rFonts w:ascii="Times New Roman" w:hAnsi="Times New Roman" w:cs="Times New Roman"/>
         </w:rPr>
       </w:pPr>
+      <w:commentRangeStart w:id="1"/>
       <w:r>
         <w:rPr>
           <w:rFonts w:ascii="Times New Roman" w:hAnsi="Times New Roman" w:cs="Times New Roman"/>
@@ -245,6 +254,13 @@
           <w:color w:val="FF0000"/>
         </w:rPr>
         <w:t>This suggests that teams that perform well in the kayak leg tend to have better overall completion times.</w:t>
+      </w:r>
+      <w:commentRangeEnd w:id="1"/>
+      <w:r>
+        <w:rPr>
+          <w:rStyle w:val="CommentReference"/>
+        </w:rPr>
+        <w:commentReference w:id="1"/>
       </w:r>
     </w:p>
     <w:p>
@@ -291,6 +307,7 @@
           <w:rFonts w:ascii="Times New Roman" w:hAnsi="Times New Roman" w:cs="Times New Roman"/>
         </w:rPr>
       </w:pPr>
+      <w:commentRangeStart w:id="2"/>
       <w:r>
         <w:rPr>
           <w:rFonts w:ascii="Times New Roman" w:hAnsi="Times New Roman" w:cs="Times New Roman"/>
@@ -323,6 +340,13 @@
           <w:color w:val="FF0000"/>
         </w:rPr>
         <w:t xml:space="preserve">The kayak leg shows the strongest correlation with the overall competition time, with a correlation coefficient of 0.464. If a team wants to focus on improving their overall time, they should prioritize the kayak leg of the race. The running leg shows the weakest correlation with overall competition time at 0.015. This may indicate that it is easy for teams to succeed in the running leg and harder to find talent for the other legs. </w:t>
+      </w:r>
+      <w:commentRangeEnd w:id="2"/>
+      <w:r>
+        <w:rPr>
+          <w:rStyle w:val="CommentReference"/>
+        </w:rPr>
+        <w:commentReference w:id="2"/>
       </w:r>
     </w:p>
     <w:p>
@@ -462,8 +486,85 @@
 </w:document>
 </file>
 
+<file path=word/comments.xml><?xml version="1.0" encoding="utf-8"?>
+<w:comments xmlns:wpc="http://schemas.microsoft.com/office/word/2010/wordprocessingCanvas" xmlns:cx="http://schemas.microsoft.com/office/drawing/2014/chartex" xmlns:cx1="http://schemas.microsoft.com/office/drawing/2015/9/8/chartex" xmlns:cx2="http://schemas.microsoft.com/office/drawing/2015/10/21/chartex" xmlns:cx3="http://schemas.microsoft.com/office/drawing/2016/5/9/chartex" xmlns:cx4="http://schemas.microsoft.com/office/drawing/2016/5/10/chartex" xmlns:cx5="http://schemas.microsoft.com/office/drawing/2016/5/11/chartex" xmlns:cx6="http://schemas.microsoft.com/office/drawing/2016/5/12/chartex" xmlns:cx7="http://schemas.microsoft.com/office/drawing/2016/5/13/chartex" xmlns:cx8="http://schemas.microsoft.com/office/drawing/2016/5/14/chartex" xmlns:mc="http://schemas.openxmlformats.org/markup-compatibility/2006" xmlns:aink="http://schemas.microsoft.com/office/drawing/2016/ink" xmlns:am3d="http://schemas.microsoft.com/office/drawing/2017/model3d" xmlns:o="urn:schemas-microsoft-com:office:office" xmlns:oel="http://schemas.microsoft.com/office/2019/extlst" xmlns:r="http://schemas.openxmlformats.org/officeDocument/2006/relationships" xmlns:m="http://schemas.openxmlformats.org/officeDocument/2006/math" xmlns:v="urn:schemas-microsoft-com:vml" xmlns:wp14="http://schemas.microsoft.com/office/word/2010/wordprocessingDrawing" xmlns:wp="http://schemas.openxmlformats.org/drawingml/2006/wordprocessingDrawing" xmlns:w10="urn:schemas-microsoft-com:office:word" xmlns:w="http://schemas.openxmlformats.org/wordprocessingml/2006/main" xmlns:w14="http://schemas.microsoft.com/office/word/2010/wordml" xmlns:w15="http://schemas.microsoft.com/office/word/2012/wordml" xmlns:w16cex="http://schemas.microsoft.com/office/word/2018/wordml/cex" xmlns:w16cid="http://schemas.microsoft.com/office/word/2016/wordml/cid" xmlns:w16="http://schemas.microsoft.com/office/word/2018/wordml" xmlns:w16du="http://schemas.microsoft.com/office/word/2023/wordml/word16du" xmlns:w16sdtdh="http://schemas.microsoft.com/office/word/2020/wordml/sdtdatahash" xmlns:w16se="http://schemas.microsoft.com/office/word/2015/wordml/symex" xmlns:wpg="http://schemas.microsoft.com/office/word/2010/wordprocessingGroup" xmlns:wpi="http://schemas.microsoft.com/office/word/2010/wordprocessingInk" xmlns:wne="http://schemas.microsoft.com/office/word/2006/wordml" xmlns:wps="http://schemas.microsoft.com/office/word/2010/wordprocessingShape" mc:Ignorable="w14 w15 w16se w16cid w16 w16cex w16sdtdh w16du wp14">
+  <w:comment w:id="0" w:author="Gavin Cassidy" w:date="2024-07-09T15:43:00Z" w:initials="GC">
+    <w:p>
+      <w:pPr>
+        <w:pStyle w:val="CommentText"/>
+      </w:pPr>
+      <w:r>
+        <w:rPr>
+          <w:rStyle w:val="CommentReference"/>
+        </w:rPr>
+        <w:annotationRef/>
+      </w:r>
+      <w:r>
+        <w:t>Rewrite this page, make questions similar to no tech, but keep last question probably</w:t>
+      </w:r>
+    </w:p>
+  </w:comment>
+  <w:comment w:id="1" w:author="Gavin Cassidy" w:date="2024-07-09T13:51:00Z" w:initials="GC">
+    <w:p>
+      <w:pPr>
+        <w:pStyle w:val="CommentText"/>
+      </w:pPr>
+      <w:r>
+        <w:rPr>
+          <w:rStyle w:val="CommentReference"/>
+        </w:rPr>
+        <w:annotationRef/>
+      </w:r>
+      <w:r>
+        <w:t>Make this the last question</w:t>
+      </w:r>
+    </w:p>
+  </w:comment>
+  <w:comment w:id="2" w:author="Gavin Cassidy" w:date="2024-07-09T13:51:00Z" w:initials="GC">
+    <w:p>
+      <w:pPr>
+        <w:pStyle w:val="CommentText"/>
+      </w:pPr>
+      <w:r>
+        <w:rPr>
+          <w:rStyle w:val="CommentReference"/>
+        </w:rPr>
+        <w:annotationRef/>
+      </w:r>
+      <w:r>
+        <w:t>Have the strongest leg at the end</w:t>
+      </w:r>
+    </w:p>
+  </w:comment>
+</w:comments>
+</file>
+
+<file path=word/commentsExtended.xml><?xml version="1.0" encoding="utf-8"?>
+<w15:commentsEx xmlns:wpc="http://schemas.microsoft.com/office/word/2010/wordprocessingCanvas" xmlns:cx="http://schemas.microsoft.com/office/drawing/2014/chartex" xmlns:cx1="http://schemas.microsoft.com/office/drawing/2015/9/8/chartex" xmlns:cx2="http://schemas.microsoft.com/office/drawing/2015/10/21/chartex" xmlns:cx3="http://schemas.microsoft.com/office/drawing/2016/5/9/chartex" xmlns:cx4="http://schemas.microsoft.com/office/drawing/2016/5/10/chartex" xmlns:cx5="http://schemas.microsoft.com/office/drawing/2016/5/11/chartex" xmlns:cx6="http://schemas.microsoft.com/office/drawing/2016/5/12/chartex" xmlns:cx7="http://schemas.microsoft.com/office/drawing/2016/5/13/chartex" xmlns:cx8="http://schemas.microsoft.com/office/drawing/2016/5/14/chartex" xmlns:mc="http://schemas.openxmlformats.org/markup-compatibility/2006" xmlns:aink="http://schemas.microsoft.com/office/drawing/2016/ink" xmlns:am3d="http://schemas.microsoft.com/office/drawing/2017/model3d" xmlns:o="urn:schemas-microsoft-com:office:office" xmlns:oel="http://schemas.microsoft.com/office/2019/extlst" xmlns:r="http://schemas.openxmlformats.org/officeDocument/2006/relationships" xmlns:m="http://schemas.openxmlformats.org/officeDocument/2006/math" xmlns:v="urn:schemas-microsoft-com:vml" xmlns:wp14="http://schemas.microsoft.com/office/word/2010/wordprocessingDrawing" xmlns:wp="http://schemas.openxmlformats.org/drawingml/2006/wordprocessingDrawing" xmlns:w10="urn:schemas-microsoft-com:office:word" xmlns:w="http://schemas.openxmlformats.org/wordprocessingml/2006/main" xmlns:w14="http://schemas.microsoft.com/office/word/2010/wordml" xmlns:w15="http://schemas.microsoft.com/office/word/2012/wordml" xmlns:w16cex="http://schemas.microsoft.com/office/word/2018/wordml/cex" xmlns:w16cid="http://schemas.microsoft.com/office/word/2016/wordml/cid" xmlns:w16="http://schemas.microsoft.com/office/word/2018/wordml" xmlns:w16du="http://schemas.microsoft.com/office/word/2023/wordml/word16du" xmlns:w16sdtdh="http://schemas.microsoft.com/office/word/2020/wordml/sdtdatahash" xmlns:w16se="http://schemas.microsoft.com/office/word/2015/wordml/symex" xmlns:wpg="http://schemas.microsoft.com/office/word/2010/wordprocessingGroup" xmlns:wpi="http://schemas.microsoft.com/office/word/2010/wordprocessingInk" xmlns:wne="http://schemas.microsoft.com/office/word/2006/wordml" xmlns:wps="http://schemas.microsoft.com/office/word/2010/wordprocessingShape" mc:Ignorable="w14 w15 w16se w16cid w16 w16cex w16sdtdh w16du wp14">
+  <w15:commentEx w15:paraId="5C10EBF7" w15:done="0"/>
+  <w15:commentEx w15:paraId="6D846944" w15:done="0"/>
+  <w15:commentEx w15:paraId="048E340A" w15:done="0"/>
+</w15:commentsEx>
+</file>
+
+<file path=word/commentsExtensible.xml><?xml version="1.0" encoding="utf-8"?>
+<w16cex:commentsExtensible xmlns:wpc="http://schemas.microsoft.com/office/word/2010/wordprocessingCanvas" xmlns:cx="http://schemas.microsoft.com/office/drawing/2014/chartex" xmlns:cx1="http://schemas.microsoft.com/office/drawing/2015/9/8/chartex" xmlns:cx2="http://schemas.microsoft.com/office/drawing/2015/10/21/chartex" xmlns:cx3="http://schemas.microsoft.com/office/drawing/2016/5/9/chartex" xmlns:cx4="http://schemas.microsoft.com/office/drawing/2016/5/10/chartex" xmlns:cx5="http://schemas.microsoft.com/office/drawing/2016/5/11/chartex" xmlns:cx6="http://schemas.microsoft.com/office/drawing/2016/5/12/chartex" xmlns:cx7="http://schemas.microsoft.com/office/drawing/2016/5/13/chartex" xmlns:cx8="http://schemas.microsoft.com/office/drawing/2016/5/14/chartex" xmlns:cr="http://schemas.microsoft.com/office/comments/2020/reactions" xmlns:mc="http://schemas.openxmlformats.org/markup-compatibility/2006" xmlns:aink="http://schemas.microsoft.com/office/drawing/2016/ink" xmlns:am3d="http://schemas.microsoft.com/office/drawing/2017/model3d" xmlns:o="urn:schemas-microsoft-com:office:office" xmlns:oel="http://schemas.microsoft.com/office/2019/extlst" xmlns:r="http://schemas.openxmlformats.org/officeDocument/2006/relationships" xmlns:m="http://schemas.openxmlformats.org/officeDocument/2006/math" xmlns:v="urn:schemas-microsoft-com:vml" xmlns:wp14="http://schemas.microsoft.com/office/word/2010/wordprocessingDrawing" xmlns:wp="http://schemas.openxmlformats.org/drawingml/2006/wordprocessingDrawing" xmlns:w10="urn:schemas-microsoft-com:office:word" xmlns:w="http://schemas.openxmlformats.org/wordprocessingml/2006/main" xmlns:w14="http://schemas.microsoft.com/office/word/2010/wordml" xmlns:w15="http://schemas.microsoft.com/office/word/2012/wordml" xmlns:w16cex="http://schemas.microsoft.com/office/word/2018/wordml/cex" xmlns:w16cid="http://schemas.microsoft.com/office/word/2016/wordml/cid" xmlns:w16="http://schemas.microsoft.com/office/word/2018/wordml" xmlns:w16du="http://schemas.microsoft.com/office/word/2023/wordml/word16du" xmlns:w16sdtdh="http://schemas.microsoft.com/office/word/2020/wordml/sdtdatahash" xmlns:w16se="http://schemas.microsoft.com/office/word/2015/wordml/symex" xmlns:wpg="http://schemas.microsoft.com/office/word/2010/wordprocessingGroup" xmlns:wpi="http://schemas.microsoft.com/office/word/2010/wordprocessingInk" xmlns:wne="http://schemas.microsoft.com/office/word/2006/wordml" xmlns:wps="http://schemas.microsoft.com/office/word/2010/wordprocessingShape" mc:Ignorable="w14 w15 w16se w16cid w16 w16cex w16sdtdh cr w16du wp14">
+  <w16cex:commentExtensible w16cex:durableId="2956A4F3" w16cex:dateUtc="2024-07-09T19:43:00Z"/>
+  <w16cex:commentExtensible w16cex:durableId="3534E84D" w16cex:dateUtc="2024-07-09T17:51:00Z"/>
+  <w16cex:commentExtensible w16cex:durableId="1F1FB33C" w16cex:dateUtc="2024-07-09T17:51:00Z"/>
+</w16cex:commentsExtensible>
+</file>
+
+<file path=word/commentsIds.xml><?xml version="1.0" encoding="utf-8"?>
+<w16cid:commentsIds xmlns:wpc="http://schemas.microsoft.com/office/word/2010/wordprocessingCanvas" xmlns:cx="http://schemas.microsoft.com/office/drawing/2014/chartex" xmlns:cx1="http://schemas.microsoft.com/office/drawing/2015/9/8/chartex" xmlns:cx2="http://schemas.microsoft.com/office/drawing/2015/10/21/chartex" xmlns:cx3="http://schemas.microsoft.com/office/drawing/2016/5/9/chartex" xmlns:cx4="http://schemas.microsoft.com/office/drawing/2016/5/10/chartex" xmlns:cx5="http://schemas.microsoft.com/office/drawing/2016/5/11/chartex" xmlns:cx6="http://schemas.microsoft.com/office/drawing/2016/5/12/chartex" xmlns:cx7="http://schemas.microsoft.com/office/drawing/2016/5/13/chartex" xmlns:cx8="http://schemas.microsoft.com/office/drawing/2016/5/14/chartex" xmlns:mc="http://schemas.openxmlformats.org/markup-compatibility/2006" xmlns:aink="http://schemas.microsoft.com/office/drawing/2016/ink" xmlns:am3d="http://schemas.microsoft.com/office/drawing/2017/model3d" xmlns:o="urn:schemas-microsoft-com:office:office" xmlns:oel="http://schemas.microsoft.com/office/2019/extlst" xmlns:r="http://schemas.openxmlformats.org/officeDocument/2006/relationships" xmlns:m="http://schemas.openxmlformats.org/officeDocument/2006/math" xmlns:v="urn:schemas-microsoft-com:vml" xmlns:wp14="http://schemas.microsoft.com/office/word/2010/wordprocessingDrawing" xmlns:wp="http://schemas.openxmlformats.org/drawingml/2006/wordprocessingDrawing" xmlns:w10="urn:schemas-microsoft-com:office:word" xmlns:w="http://schemas.openxmlformats.org/wordprocessingml/2006/main" xmlns:w14="http://schemas.microsoft.com/office/word/2010/wordml" xmlns:w15="http://schemas.microsoft.com/office/word/2012/wordml" xmlns:w16cex="http://schemas.microsoft.com/office/word/2018/wordml/cex" xmlns:w16cid="http://schemas.microsoft.com/office/word/2016/wordml/cid" xmlns:w16="http://schemas.microsoft.com/office/word/2018/wordml" xmlns:w16du="http://schemas.microsoft.com/office/word/2023/wordml/word16du" xmlns:w16sdtdh="http://schemas.microsoft.com/office/word/2020/wordml/sdtdatahash" xmlns:w16se="http://schemas.microsoft.com/office/word/2015/wordml/symex" xmlns:wpg="http://schemas.microsoft.com/office/word/2010/wordprocessingGroup" xmlns:wpi="http://schemas.microsoft.com/office/word/2010/wordprocessingInk" xmlns:wne="http://schemas.microsoft.com/office/word/2006/wordml" xmlns:wps="http://schemas.microsoft.com/office/word/2010/wordprocessingShape" mc:Ignorable="w14 w15 w16se w16cid w16 w16cex w16sdtdh w16du wp14">
+  <w16cid:commentId w16cid:paraId="5C10EBF7" w16cid:durableId="2956A4F3"/>
+  <w16cid:commentId w16cid:paraId="6D846944" w16cid:durableId="3534E84D"/>
+  <w16cid:commentId w16cid:paraId="048E340A" w16cid:durableId="1F1FB33C"/>
+</w16cid:commentsIds>
+</file>
+
 <file path=word/numbering.xml><?xml version="1.0" encoding="utf-8"?>
-<w:numbering xmlns:wpc="http://schemas.microsoft.com/office/word/2010/wordprocessingCanvas" xmlns:cx="http://schemas.microsoft.com/office/drawing/2014/chartex" xmlns:cx1="http://schemas.microsoft.com/office/drawing/2015/9/8/chartex" xmlns:cx2="http://schemas.microsoft.com/office/drawing/2015/10/21/chartex" xmlns:cx3="http://schemas.microsoft.com/office/drawing/2016/5/9/chartex" xmlns:cx4="http://schemas.microsoft.com/office/drawing/2016/5/10/chartex" xmlns:cx5="http://schemas.microsoft.com/office/drawing/2016/5/11/chartex" xmlns:cx6="http://schemas.microsoft.com/office/drawing/2016/5/12/chartex" xmlns:cx7="http://schemas.microsoft.com/office/drawing/2016/5/13/chartex" xmlns:cx8="http://schemas.microsoft.com/office/drawing/2016/5/14/chartex" xmlns:mc="http://schemas.openxmlformats.org/markup-compatibility/2006" xmlns:aink="http://schemas.microsoft.com/office/drawing/2016/ink" xmlns:am3d="http://schemas.microsoft.com/office/drawing/2017/model3d" xmlns:o="urn:schemas-microsoft-com:office:office" xmlns:oel="http://schemas.microsoft.com/office/2019/extlst" xmlns:r="http://schemas.openxmlformats.org/officeDocument/2006/relationships" xmlns:m="http://schemas.openxmlformats.org/officeDocument/2006/math" xmlns:v="urn:schemas-microsoft-com:vml" xmlns:wp14="http://schemas.microsoft.com/office/word/2010/wordprocessingDrawing" xmlns:wp="http://schemas.openxmlformats.org/drawingml/2006/wordprocessingDrawing" xmlns:w10="urn:schemas-microsoft-com:office:word" xmlns:w="http://schemas.openxmlformats.org/wordprocessingml/2006/main" xmlns:w14="http://schemas.microsoft.com/office/word/2010/wordml" xmlns:w15="http://schemas.microsoft.com/office/word/2012/wordml" xmlns:w16cex="http://schemas.microsoft.com/office/word/2018/wordml/cex" xmlns:w16cid="http://schemas.microsoft.com/office/word/2016/wordml/cid" xmlns:w16="http://schemas.microsoft.com/office/word/2018/wordml" xmlns:w16sdtdh="http://schemas.microsoft.com/office/word/2020/wordml/sdtdatahash" xmlns:w16se="http://schemas.microsoft.com/office/word/2015/wordml/symex" xmlns:wpg="http://schemas.microsoft.com/office/word/2010/wordprocessingGroup" xmlns:wpi="http://schemas.microsoft.com/office/word/2010/wordprocessingInk" xmlns:wne="http://schemas.microsoft.com/office/word/2006/wordml" xmlns:wps="http://schemas.microsoft.com/office/word/2010/wordprocessingShape" mc:Ignorable="w14 w15 w16se w16cid w16 w16cex w16sdtdh wp14">
+<w:numbering xmlns:wpc="http://schemas.microsoft.com/office/word/2010/wordprocessingCanvas" xmlns:cx="http://schemas.microsoft.com/office/drawing/2014/chartex" xmlns:cx1="http://schemas.microsoft.com/office/drawing/2015/9/8/chartex" xmlns:cx2="http://schemas.microsoft.com/office/drawing/2015/10/21/chartex" xmlns:cx3="http://schemas.microsoft.com/office/drawing/2016/5/9/chartex" xmlns:cx4="http://schemas.microsoft.com/office/drawing/2016/5/10/chartex" xmlns:cx5="http://schemas.microsoft.com/office/drawing/2016/5/11/chartex" xmlns:cx6="http://schemas.microsoft.com/office/drawing/2016/5/12/chartex" xmlns:cx7="http://schemas.microsoft.com/office/drawing/2016/5/13/chartex" xmlns:cx8="http://schemas.microsoft.com/office/drawing/2016/5/14/chartex" xmlns:mc="http://schemas.openxmlformats.org/markup-compatibility/2006" xmlns:aink="http://schemas.microsoft.com/office/drawing/2016/ink" xmlns:am3d="http://schemas.microsoft.com/office/drawing/2017/model3d" xmlns:o="urn:schemas-microsoft-com:office:office" xmlns:oel="http://schemas.microsoft.com/office/2019/extlst" xmlns:r="http://schemas.openxmlformats.org/officeDocument/2006/relationships" xmlns:m="http://schemas.openxmlformats.org/officeDocument/2006/math" xmlns:v="urn:schemas-microsoft-com:vml" xmlns:wp14="http://schemas.microsoft.com/office/word/2010/wordprocessingDrawing" xmlns:wp="http://schemas.openxmlformats.org/drawingml/2006/wordprocessingDrawing" xmlns:w10="urn:schemas-microsoft-com:office:word" xmlns:w="http://schemas.openxmlformats.org/wordprocessingml/2006/main" xmlns:w14="http://schemas.microsoft.com/office/word/2010/wordml" xmlns:w15="http://schemas.microsoft.com/office/word/2012/wordml" xmlns:w16cex="http://schemas.microsoft.com/office/word/2018/wordml/cex" xmlns:w16cid="http://schemas.microsoft.com/office/word/2016/wordml/cid" xmlns:w16="http://schemas.microsoft.com/office/word/2018/wordml" xmlns:w16du="http://schemas.microsoft.com/office/word/2023/wordml/word16du" xmlns:w16sdtdh="http://schemas.microsoft.com/office/word/2020/wordml/sdtdatahash" xmlns:w16se="http://schemas.microsoft.com/office/word/2015/wordml/symex" xmlns:wpg="http://schemas.microsoft.com/office/word/2010/wordprocessingGroup" xmlns:wpi="http://schemas.microsoft.com/office/word/2010/wordprocessingInk" xmlns:wne="http://schemas.microsoft.com/office/word/2006/wordml" xmlns:wps="http://schemas.microsoft.com/office/word/2010/wordprocessingShape" mc:Ignorable="w14 w15 w16se w16cid w16 w16cex w16sdtdh w16du wp14">
   <w:abstractNum w:abstractNumId="0" w15:restartNumberingAfterBreak="0">
     <w:nsid w:val="2051763B"/>
     <w:multiLevelType w:val="hybridMultilevel"/>
@@ -1020,8 +1121,16 @@
 </w:numbering>
 </file>
 
+<file path=word/people.xml><?xml version="1.0" encoding="utf-8"?>
+<w15:people xmlns:wpc="http://schemas.microsoft.com/office/word/2010/wordprocessingCanvas" xmlns:cx="http://schemas.microsoft.com/office/drawing/2014/chartex" xmlns:cx1="http://schemas.microsoft.com/office/drawing/2015/9/8/chartex" xmlns:cx2="http://schemas.microsoft.com/office/drawing/2015/10/21/chartex" xmlns:cx3="http://schemas.microsoft.com/office/drawing/2016/5/9/chartex" xmlns:cx4="http://schemas.microsoft.com/office/drawing/2016/5/10/chartex" xmlns:cx5="http://schemas.microsoft.com/office/drawing/2016/5/11/chartex" xmlns:cx6="http://schemas.microsoft.com/office/drawing/2016/5/12/chartex" xmlns:cx7="http://schemas.microsoft.com/office/drawing/2016/5/13/chartex" xmlns:cx8="http://schemas.microsoft.com/office/drawing/2016/5/14/chartex" xmlns:mc="http://schemas.openxmlformats.org/markup-compatibility/2006" xmlns:aink="http://schemas.microsoft.com/office/drawing/2016/ink" xmlns:am3d="http://schemas.microsoft.com/office/drawing/2017/model3d" xmlns:o="urn:schemas-microsoft-com:office:office" xmlns:oel="http://schemas.microsoft.com/office/2019/extlst" xmlns:r="http://schemas.openxmlformats.org/officeDocument/2006/relationships" xmlns:m="http://schemas.openxmlformats.org/officeDocument/2006/math" xmlns:v="urn:schemas-microsoft-com:vml" xmlns:wp14="http://schemas.microsoft.com/office/word/2010/wordprocessingDrawing" xmlns:wp="http://schemas.openxmlformats.org/drawingml/2006/wordprocessingDrawing" xmlns:w10="urn:schemas-microsoft-com:office:word" xmlns:w="http://schemas.openxmlformats.org/wordprocessingml/2006/main" xmlns:w14="http://schemas.microsoft.com/office/word/2010/wordml" xmlns:w15="http://schemas.microsoft.com/office/word/2012/wordml" xmlns:w16cex="http://schemas.microsoft.com/office/word/2018/wordml/cex" xmlns:w16cid="http://schemas.microsoft.com/office/word/2016/wordml/cid" xmlns:w16="http://schemas.microsoft.com/office/word/2018/wordml" xmlns:w16du="http://schemas.microsoft.com/office/word/2023/wordml/word16du" xmlns:w16sdtdh="http://schemas.microsoft.com/office/word/2020/wordml/sdtdatahash" xmlns:w16se="http://schemas.microsoft.com/office/word/2015/wordml/symex" xmlns:wpg="http://schemas.microsoft.com/office/word/2010/wordprocessingGroup" xmlns:wpi="http://schemas.microsoft.com/office/word/2010/wordprocessingInk" xmlns:wne="http://schemas.microsoft.com/office/word/2006/wordml" xmlns:wps="http://schemas.microsoft.com/office/word/2010/wordprocessingShape" mc:Ignorable="w14 w15 w16se w16cid w16 w16cex w16sdtdh w16du wp14">
+  <w15:person w15:author="Gavin Cassidy">
+    <w15:presenceInfo w15:providerId="AD" w15:userId="S::gacass21@stlawu.edu::d239f651-ae09-4f51-ac7c-ef62d48ef598"/>
+  </w15:person>
+</w15:people>
+</file>
+
 <file path=word/styles.xml><?xml version="1.0" encoding="utf-8"?>
-<w:styles xmlns:mc="http://schemas.openxmlformats.org/markup-compatibility/2006" xmlns:r="http://schemas.openxmlformats.org/officeDocument/2006/relationships" xmlns:w="http://schemas.openxmlformats.org/wordprocessingml/2006/main" xmlns:w14="http://schemas.microsoft.com/office/word/2010/wordml" xmlns:w15="http://schemas.microsoft.com/office/word/2012/wordml" xmlns:w16cex="http://schemas.microsoft.com/office/word/2018/wordml/cex" xmlns:w16cid="http://schemas.microsoft.com/office/word/2016/wordml/cid" xmlns:w16="http://schemas.microsoft.com/office/word/2018/wordml" xmlns:w16sdtdh="http://schemas.microsoft.com/office/word/2020/wordml/sdtdatahash" xmlns:w16se="http://schemas.microsoft.com/office/word/2015/wordml/symex" mc:Ignorable="w14 w15 w16se w16cid w16 w16cex w16sdtdh">
+<w:styles xmlns:mc="http://schemas.openxmlformats.org/markup-compatibility/2006" xmlns:r="http://schemas.openxmlformats.org/officeDocument/2006/relationships" xmlns:w="http://schemas.openxmlformats.org/wordprocessingml/2006/main" xmlns:w14="http://schemas.microsoft.com/office/word/2010/wordml" xmlns:w15="http://schemas.microsoft.com/office/word/2012/wordml" xmlns:w16cex="http://schemas.microsoft.com/office/word/2018/wordml/cex" xmlns:w16cid="http://schemas.microsoft.com/office/word/2016/wordml/cid" xmlns:w16="http://schemas.microsoft.com/office/word/2018/wordml" xmlns:w16du="http://schemas.microsoft.com/office/word/2023/wordml/word16du" xmlns:w16sdtdh="http://schemas.microsoft.com/office/word/2020/wordml/sdtdatahash" xmlns:w16se="http://schemas.microsoft.com/office/word/2015/wordml/symex" mc:Ignorable="w14 w15 w16se w16cid w16 w16cex w16sdtdh w16du">
   <w:docDefaults>
     <w:rPrDefault>
       <w:rPr>
@@ -1479,6 +1588,72 @@
       </w:tblBorders>
     </w:tblPr>
   </w:style>
+  <w:style w:type="character" w:styleId="CommentReference">
+    <w:name w:val="annotation reference"/>
+    <w:basedOn w:val="DefaultParagraphFont"/>
+    <w:uiPriority w:val="99"/>
+    <w:semiHidden/>
+    <w:unhideWhenUsed/>
+    <w:rsid w:val="00154EF1"/>
+    <w:rPr>
+      <w:sz w:val="16"/>
+      <w:szCs w:val="16"/>
+    </w:rPr>
+  </w:style>
+  <w:style w:type="paragraph" w:styleId="CommentText">
+    <w:name w:val="annotation text"/>
+    <w:basedOn w:val="Normal"/>
+    <w:link w:val="CommentTextChar"/>
+    <w:uiPriority w:val="99"/>
+    <w:unhideWhenUsed/>
+    <w:rsid w:val="00154EF1"/>
+    <w:pPr>
+      <w:spacing w:line="240" w:lineRule="auto"/>
+    </w:pPr>
+    <w:rPr>
+      <w:sz w:val="20"/>
+      <w:szCs w:val="20"/>
+    </w:rPr>
+  </w:style>
+  <w:style w:type="character" w:customStyle="1" w:styleId="CommentTextChar">
+    <w:name w:val="Comment Text Char"/>
+    <w:basedOn w:val="DefaultParagraphFont"/>
+    <w:link w:val="CommentText"/>
+    <w:uiPriority w:val="99"/>
+    <w:rsid w:val="00154EF1"/>
+    <w:rPr>
+      <w:sz w:val="20"/>
+      <w:szCs w:val="20"/>
+    </w:rPr>
+  </w:style>
+  <w:style w:type="paragraph" w:styleId="CommentSubject">
+    <w:name w:val="annotation subject"/>
+    <w:basedOn w:val="CommentText"/>
+    <w:next w:val="CommentText"/>
+    <w:link w:val="CommentSubjectChar"/>
+    <w:uiPriority w:val="99"/>
+    <w:semiHidden/>
+    <w:unhideWhenUsed/>
+    <w:rsid w:val="00154EF1"/>
+    <w:rPr>
+      <w:b/>
+      <w:bCs/>
+    </w:rPr>
+  </w:style>
+  <w:style w:type="character" w:customStyle="1" w:styleId="CommentSubjectChar">
+    <w:name w:val="Comment Subject Char"/>
+    <w:basedOn w:val="CommentTextChar"/>
+    <w:link w:val="CommentSubject"/>
+    <w:uiPriority w:val="99"/>
+    <w:semiHidden/>
+    <w:rsid w:val="00154EF1"/>
+    <w:rPr>
+      <w:b/>
+      <w:bCs/>
+      <w:sz w:val="20"/>
+      <w:szCs w:val="20"/>
+    </w:rPr>
+  </w:style>
 </w:styles>
 </file>
 

</xml_diff>

<commit_message>
finishing up ski to sea worksheets
</commit_message>
<xml_diff>
--- a/gacass21/ski_to_sea_correlations/SkiToSeaCorrelationsWithTech-Ans.docx
+++ b/gacass21/ski_to_sea_correlations/SkiToSeaCorrelationsWithTech-Ans.docx
@@ -27,71 +27,130 @@
         <w:ind w:firstLine="720"/>
         <w:rPr>
           <w:rFonts w:ascii="Times New Roman" w:hAnsi="Times New Roman" w:cs="Times New Roman"/>
-        </w:rPr>
-      </w:pPr>
-      <w:r>
-        <w:rPr>
-          <w:rFonts w:ascii="Times New Roman" w:hAnsi="Times New Roman" w:cs="Times New Roman"/>
-        </w:rPr>
-        <w:t>The Ski to Sea race is a multi-sport relay race held annually in Whatcom County, Washington. The race consists of seven legs: cross-country skiing, downhill skiing or snowboarding, running, road biking, canoeing, mountain biking, and kayaking, with each leg representing a different outdoor sport. A team will consist of one person for each leg of the race, except for the canoe leg which has two paddlers per canoe. Racers are allowed to compete in multiple legs of the race. A team must have a minimum of three racers and a maximum of eight, with a maximum of three legs per individual. The canoe leg must have two participants regardless of the number or racers per team. The Ski to Sea Race does not allow individuals to complete all legs of the race.</w:t>
-      </w:r>
-    </w:p>
-    <w:p>
-      <w:pPr>
-        <w:rPr>
-          <w:rFonts w:ascii="Times New Roman" w:hAnsi="Times New Roman" w:cs="Times New Roman"/>
-        </w:rPr>
-      </w:pPr>
-      <w:commentRangeStart w:id="0"/>
-      <w:r>
-        <w:rPr>
-          <w:rFonts w:ascii="Times New Roman" w:hAnsi="Times New Roman" w:cs="Times New Roman"/>
-        </w:rPr>
-        <w:t>Data:</w:t>
-      </w:r>
-      <w:r>
-        <w:rPr>
-          <w:rFonts w:ascii="Times New Roman" w:hAnsi="Times New Roman" w:cs="Times New Roman"/>
-        </w:rPr>
-        <w:t xml:space="preserve"> On </w:t>
-      </w:r>
-      <w:proofErr w:type="spellStart"/>
-      <w:r>
-        <w:rPr>
-          <w:rFonts w:ascii="Times New Roman" w:hAnsi="Times New Roman" w:cs="Times New Roman"/>
-        </w:rPr>
-        <w:t>github</w:t>
-      </w:r>
-      <w:proofErr w:type="spellEnd"/>
-      <w:r>
-        <w:rPr>
-          <w:rFonts w:ascii="Times New Roman" w:hAnsi="Times New Roman" w:cs="Times New Roman"/>
-        </w:rPr>
-        <w:t xml:space="preserve">, go to stat_289_score </w:t>
-      </w:r>
-      <w:r>
-        <w:rPr>
-          <w:rFonts w:ascii="Times New Roman" w:hAnsi="Times New Roman" w:cs="Times New Roman"/>
-        </w:rPr>
-        <w:sym w:font="Wingdings" w:char="F0E0"/>
-      </w:r>
-      <w:r>
-        <w:rPr>
-          <w:rFonts w:ascii="Times New Roman" w:hAnsi="Times New Roman" w:cs="Times New Roman"/>
-        </w:rPr>
-        <w:t xml:space="preserve"> sampeacock23 </w:t>
-      </w:r>
-      <w:r>
-        <w:rPr>
-          <w:rFonts w:ascii="Times New Roman" w:hAnsi="Times New Roman" w:cs="Times New Roman"/>
-        </w:rPr>
-        <w:sym w:font="Wingdings" w:char="F0E0"/>
-      </w:r>
-      <w:r>
-        <w:rPr>
-          <w:rFonts w:ascii="Times New Roman" w:hAnsi="Times New Roman" w:cs="Times New Roman"/>
-        </w:rPr>
-        <w:t xml:space="preserve"> module</w:t>
+          <w:sz w:val="24"/>
+          <w:szCs w:val="24"/>
+        </w:rPr>
+      </w:pPr>
+      <w:r>
+        <w:rPr>
+          <w:rFonts w:ascii="Times New Roman" w:hAnsi="Times New Roman" w:cs="Times New Roman"/>
+          <w:sz w:val="24"/>
+          <w:szCs w:val="24"/>
+        </w:rPr>
+        <w:t>The Ski to Sea race is a multi-sport relay race held annually in Whatcom County, Washington. The race consists of seven legs</w:t>
+      </w:r>
+      <w:r>
+        <w:rPr>
+          <w:rFonts w:ascii="Times New Roman" w:hAnsi="Times New Roman" w:cs="Times New Roman"/>
+          <w:sz w:val="24"/>
+          <w:szCs w:val="24"/>
+        </w:rPr>
+        <w:t xml:space="preserve"> in the order</w:t>
+      </w:r>
+      <w:r>
+        <w:rPr>
+          <w:rFonts w:ascii="Times New Roman" w:hAnsi="Times New Roman" w:cs="Times New Roman"/>
+          <w:sz w:val="24"/>
+          <w:szCs w:val="24"/>
+        </w:rPr>
+        <w:t>: cross-country skiing, downhill skiing or snowboarding, running, road biking, canoeing, mountain biking, and kayaking, with each leg representing a different outdoor sport. A team will consist of one person for each leg of the race, except for the canoe leg which has two paddlers per canoe. Racers are allowed to compete in multiple legs of the race. A team must have a minimum of three racers and a maximum of eight, with a maximum of three legs per individual. The canoe leg must have two participants regardless of the number or racers per team. The Ski to Sea Race does not allow individuals to complete all legs of the race.</w:t>
+      </w:r>
+    </w:p>
+    <w:p>
+      <w:pPr>
+        <w:rPr>
+          <w:rFonts w:ascii="Times New Roman" w:hAnsi="Times New Roman" w:cs="Times New Roman"/>
+        </w:rPr>
+      </w:pPr>
+      <w:r>
+        <w:rPr>
+          <w:rFonts w:ascii="Times New Roman" w:hAnsi="Times New Roman" w:cs="Times New Roman"/>
+        </w:rPr>
+        <w:t xml:space="preserve">Complete the following questions using the Ski_to_Sea_Data.csv: </w:t>
+      </w:r>
+    </w:p>
+    <w:p>
+      <w:pPr>
+        <w:rPr>
+          <w:rFonts w:ascii="Times New Roman" w:hAnsi="Times New Roman" w:cs="Times New Roman"/>
+        </w:rPr>
+      </w:pPr>
+    </w:p>
+    <w:p>
+      <w:pPr>
+        <w:pStyle w:val="ListParagraph"/>
+        <w:numPr>
+          <w:ilvl w:val="0"/>
+          <w:numId w:val="2"/>
+        </w:numPr>
+        <w:rPr>
+          <w:rFonts w:ascii="Times New Roman" w:hAnsi="Times New Roman" w:cs="Times New Roman"/>
+        </w:rPr>
+      </w:pPr>
+      <w:r>
+        <w:rPr>
+          <w:rFonts w:ascii="Times New Roman" w:hAnsi="Times New Roman" w:cs="Times New Roman"/>
+        </w:rPr>
+        <w:t xml:space="preserve">Using the data, make a correlation table and find the correlation between </w:t>
+      </w:r>
+      <w:r>
+        <w:rPr>
+          <w:rFonts w:ascii="Times New Roman" w:hAnsi="Times New Roman" w:cs="Times New Roman"/>
+        </w:rPr>
+        <w:t>XC</w:t>
+      </w:r>
+      <w:r>
+        <w:rPr>
+          <w:rFonts w:ascii="Times New Roman" w:hAnsi="Times New Roman" w:cs="Times New Roman"/>
+        </w:rPr>
+        <w:t xml:space="preserve"> Biking and Overall time.</w:t>
+      </w:r>
+    </w:p>
+    <w:p>
+      <w:pPr>
+        <w:rPr>
+          <w:rFonts w:ascii="Times New Roman" w:hAnsi="Times New Roman" w:cs="Times New Roman"/>
+          <w:color w:val="FF0000"/>
+        </w:rPr>
+      </w:pPr>
+      <w:r>
+        <w:rPr>
+          <w:rFonts w:ascii="Times New Roman" w:hAnsi="Times New Roman" w:cs="Times New Roman"/>
+          <w:color w:val="FF0000"/>
+        </w:rPr>
+        <w:t>The correlation between XC Biking and Overall time is r=0.378.</w:t>
+      </w:r>
+    </w:p>
+    <w:p>
+      <w:pPr>
+        <w:rPr>
+          <w:rFonts w:ascii="Times New Roman" w:hAnsi="Times New Roman" w:cs="Times New Roman"/>
+        </w:rPr>
+      </w:pPr>
+    </w:p>
+    <w:p>
+      <w:pPr>
+        <w:rPr>
+          <w:rFonts w:ascii="Times New Roman" w:hAnsi="Times New Roman" w:cs="Times New Roman"/>
+        </w:rPr>
+      </w:pPr>
+    </w:p>
+    <w:p>
+      <w:pPr>
+        <w:pStyle w:val="ListParagraph"/>
+        <w:numPr>
+          <w:ilvl w:val="0"/>
+          <w:numId w:val="7"/>
+        </w:numPr>
+        <w:rPr>
+          <w:rFonts w:ascii="Times New Roman" w:hAnsi="Times New Roman" w:cs="Times New Roman"/>
+        </w:rPr>
+      </w:pPr>
+      <w:r>
+        <w:rPr>
+          <w:rFonts w:ascii="Times New Roman" w:hAnsi="Times New Roman" w:cs="Times New Roman"/>
+        </w:rPr>
+        <w:t>Make a plot and report the relationship between the 2 variables.</w:t>
       </w:r>
     </w:p>
     <w:p>
@@ -106,10 +165,10 @@
           <w:noProof/>
         </w:rPr>
         <w:drawing>
-          <wp:inline distT="0" distB="0" distL="0" distR="0" wp14:anchorId="7B55EFB0" wp14:editId="669A9FB5">
-            <wp:extent cx="5321300" cy="431800"/>
+          <wp:inline distT="0" distB="0" distL="0" distR="0" wp14:anchorId="50357EE6" wp14:editId="6363DA8B">
+            <wp:extent cx="4450080" cy="3726180"/>
             <wp:effectExtent l="0" t="0" r="0" b="0"/>
-            <wp:docPr id="436394930" name="Picture 1"/>
+            <wp:docPr id="1377359987" name="Picture 5"/>
             <wp:cNvGraphicFramePr>
               <a:graphicFrameLocks xmlns:a="http://schemas.openxmlformats.org/drawingml/2006/main" noChangeAspect="1"/>
             </wp:cNvGraphicFramePr>
@@ -117,8 +176,10 @@
               <a:graphicData uri="http://schemas.openxmlformats.org/drawingml/2006/picture">
                 <pic:pic xmlns:pic="http://schemas.openxmlformats.org/drawingml/2006/picture">
                   <pic:nvPicPr>
-                    <pic:cNvPr id="436394930" name="Picture 436394930"/>
-                    <pic:cNvPicPr/>
+                    <pic:cNvPr id="0" name="Picture 12"/>
+                    <pic:cNvPicPr>
+                      <a:picLocks noChangeAspect="1" noChangeArrowheads="1"/>
+                    </pic:cNvPicPr>
                   </pic:nvPicPr>
                   <pic:blipFill>
                     <a:blip r:embed="rId5">
@@ -128,18 +189,23 @@
                         </a:ext>
                       </a:extLst>
                     </a:blip>
+                    <a:srcRect/>
                     <a:stretch>
                       <a:fillRect/>
                     </a:stretch>
                   </pic:blipFill>
-                  <pic:spPr>
+                  <pic:spPr bwMode="auto">
                     <a:xfrm>
                       <a:off x="0" y="0"/>
-                      <a:ext cx="5321300" cy="431800"/>
+                      <a:ext cx="4450080" cy="3726180"/>
                     </a:xfrm>
                     <a:prstGeom prst="rect">
                       <a:avLst/>
                     </a:prstGeom>
+                    <a:noFill/>
+                    <a:ln>
+                      <a:noFill/>
+                    </a:ln>
                   </pic:spPr>
                 </pic:pic>
               </a:graphicData>
@@ -147,13 +213,35 @@
           </wp:inline>
         </w:drawing>
       </w:r>
-      <w:commentRangeEnd w:id="0"/>
-      <w:r>
-        <w:rPr>
-          <w:rStyle w:val="CommentReference"/>
-        </w:rPr>
-        <w:commentReference w:id="0"/>
-      </w:r>
+    </w:p>
+    <w:p>
+      <w:pPr>
+        <w:rPr>
+          <w:rFonts w:ascii="Times New Roman" w:hAnsi="Times New Roman" w:cs="Times New Roman"/>
+          <w:color w:val="FF0000"/>
+        </w:rPr>
+      </w:pPr>
+      <w:r>
+        <w:rPr>
+          <w:rFonts w:ascii="Times New Roman" w:hAnsi="Times New Roman" w:cs="Times New Roman"/>
+          <w:color w:val="FF0000"/>
+        </w:rPr>
+        <w:t>There is a moderate/strong positive linear relationship between XC biking and overall time.</w:t>
+      </w:r>
+    </w:p>
+    <w:p>
+      <w:pPr>
+        <w:rPr>
+          <w:rFonts w:ascii="Times New Roman" w:hAnsi="Times New Roman" w:cs="Times New Roman"/>
+        </w:rPr>
+      </w:pPr>
+    </w:p>
+    <w:p>
+      <w:pPr>
+        <w:rPr>
+          <w:rFonts w:ascii="Times New Roman" w:hAnsi="Times New Roman" w:cs="Times New Roman"/>
+        </w:rPr>
+      </w:pPr>
     </w:p>
     <w:p>
       <w:pPr>
@@ -170,43 +258,90 @@
         <w:rPr>
           <w:rFonts w:ascii="Times New Roman" w:hAnsi="Times New Roman" w:cs="Times New Roman"/>
         </w:rPr>
-        <w:t>Overall, w</w:t>
-      </w:r>
-      <w:r>
-        <w:rPr>
-          <w:rFonts w:ascii="Times New Roman" w:hAnsi="Times New Roman" w:cs="Times New Roman"/>
-        </w:rPr>
-        <w:t>hich leg of the race shows the strongest positive correlation with the canoeing leg?</w:t>
-      </w:r>
-    </w:p>
-    <w:p>
-      <w:pPr>
+        <w:t xml:space="preserve">Between which leg and overall time is the correlation the weakest? </w:t>
+      </w:r>
+    </w:p>
+    <w:p>
+      <w:pPr>
+        <w:rPr>
+          <w:rFonts w:ascii="Times New Roman" w:hAnsi="Times New Roman" w:cs="Times New Roman"/>
+        </w:rPr>
+      </w:pPr>
+      <w:r>
         <w:rPr>
           <w:rFonts w:ascii="Times New Roman" w:hAnsi="Times New Roman" w:cs="Times New Roman"/>
           <w:color w:val="FF0000"/>
         </w:rPr>
-      </w:pPr>
+        <w:t>T</w:t>
+      </w:r>
       <w:r>
         <w:rPr>
           <w:rFonts w:ascii="Times New Roman" w:hAnsi="Times New Roman" w:cs="Times New Roman"/>
           <w:color w:val="FF0000"/>
         </w:rPr>
-        <w:t xml:space="preserve">The </w:t>
-      </w:r>
-      <w:r>
+        <w:t xml:space="preserve">he running leg shows the weakest correlation with overall competition time at 0.015. This may indicate that it is easy for teams to succeed in the running leg and harder to find talent for the other legs. </w:t>
+      </w:r>
+    </w:p>
+    <w:p>
+      <w:pPr>
+        <w:rPr>
+          <w:rFonts w:ascii="Times New Roman" w:hAnsi="Times New Roman" w:cs="Times New Roman"/>
+        </w:rPr>
+      </w:pPr>
+    </w:p>
+    <w:p>
+      <w:pPr>
+        <w:rPr>
+          <w:rFonts w:ascii="Times New Roman" w:hAnsi="Times New Roman" w:cs="Times New Roman"/>
+        </w:rPr>
+      </w:pPr>
+    </w:p>
+    <w:p>
+      <w:pPr>
+        <w:pStyle w:val="ListParagraph"/>
+        <w:numPr>
+          <w:ilvl w:val="0"/>
+          <w:numId w:val="8"/>
+        </w:numPr>
+        <w:rPr>
+          <w:rFonts w:ascii="Times New Roman" w:hAnsi="Times New Roman" w:cs="Times New Roman"/>
+        </w:rPr>
+      </w:pPr>
+      <w:r>
+        <w:rPr>
+          <w:rFonts w:ascii="Times New Roman" w:hAnsi="Times New Roman" w:cs="Times New Roman"/>
+        </w:rPr>
+        <w:t>Think about why this correlation may be the lowest.</w:t>
+      </w:r>
+    </w:p>
+    <w:p>
+      <w:pPr>
         <w:rPr>
           <w:rFonts w:ascii="Times New Roman" w:hAnsi="Times New Roman" w:cs="Times New Roman"/>
           <w:color w:val="FF0000"/>
         </w:rPr>
-        <w:t>kayak</w:t>
-      </w:r>
+      </w:pPr>
       <w:r>
         <w:rPr>
           <w:rFonts w:ascii="Times New Roman" w:hAnsi="Times New Roman" w:cs="Times New Roman"/>
           <w:color w:val="FF0000"/>
         </w:rPr>
-        <w:t xml:space="preserve"> leg shows the strongest positive correlation with the canoeing leg, with a correlation coefficient of 0.428.</w:t>
-      </w:r>
+        <w:t>It is probably easier to find talented runners that are relatively fast compared to the fastest runners in the race. The other legs probably have more difficulty finding highly talented racers so a leg with less volatility will be less correlated with a lower time.</w:t>
+      </w:r>
+    </w:p>
+    <w:p>
+      <w:pPr>
+        <w:rPr>
+          <w:rFonts w:ascii="Times New Roman" w:hAnsi="Times New Roman" w:cs="Times New Roman"/>
+        </w:rPr>
+      </w:pPr>
+    </w:p>
+    <w:p>
+      <w:pPr>
+        <w:rPr>
+          <w:rFonts w:ascii="Times New Roman" w:hAnsi="Times New Roman" w:cs="Times New Roman"/>
+        </w:rPr>
+      </w:pPr>
     </w:p>
     <w:p>
       <w:pPr>
@@ -219,12 +354,23 @@
           <w:rFonts w:ascii="Times New Roman" w:hAnsi="Times New Roman" w:cs="Times New Roman"/>
         </w:rPr>
       </w:pPr>
-      <w:commentRangeStart w:id="1"/>
-      <w:r>
-        <w:rPr>
-          <w:rFonts w:ascii="Times New Roman" w:hAnsi="Times New Roman" w:cs="Times New Roman"/>
-        </w:rPr>
-        <w:t>Between which leg and overall completion time is the correlation the strongest? Report the correlation.</w:t>
+      <w:r>
+        <w:rPr>
+          <w:rFonts w:ascii="Times New Roman" w:hAnsi="Times New Roman" w:cs="Times New Roman"/>
+        </w:rPr>
+        <w:t xml:space="preserve">In general, what is a better indicator of a team's success in the Ski to Sea race, their performance in the </w:t>
+      </w:r>
+      <w:r>
+        <w:rPr>
+          <w:rFonts w:ascii="Times New Roman" w:hAnsi="Times New Roman" w:cs="Times New Roman"/>
+        </w:rPr>
+        <w:t>downhill skiing</w:t>
+      </w:r>
+      <w:r>
+        <w:rPr>
+          <w:rFonts w:ascii="Times New Roman" w:hAnsi="Times New Roman" w:cs="Times New Roman"/>
+        </w:rPr>
+        <w:t xml:space="preserve"> leg or the biking leg? Why do you think this?</w:t>
       </w:r>
     </w:p>
     <w:p>
@@ -239,62 +385,46 @@
           <w:rFonts w:ascii="Times New Roman" w:hAnsi="Times New Roman" w:cs="Times New Roman"/>
           <w:color w:val="FF0000"/>
         </w:rPr>
-        <w:t>The kayak leg shows the strongest correlation with the overall completion time, with a correlation coefficient of 0.464.</w:t>
-      </w:r>
+        <w:t xml:space="preserve">The correlation between downhill skiing and overall time is r=0.439, while the correlation between the road bike leg and overall time is r=0.189. The downhill skiing leg is more correlated to overall time than the road biking </w:t>
+      </w:r>
+      <w:proofErr w:type="gramStart"/>
       <w:r>
         <w:rPr>
           <w:rFonts w:ascii="Times New Roman" w:hAnsi="Times New Roman" w:cs="Times New Roman"/>
           <w:color w:val="FF0000"/>
         </w:rPr>
-        <w:t xml:space="preserve"> </w:t>
-      </w:r>
+        <w:t>leg</w:t>
+      </w:r>
+      <w:proofErr w:type="gramEnd"/>
       <w:r>
         <w:rPr>
           <w:rFonts w:ascii="Times New Roman" w:hAnsi="Times New Roman" w:cs="Times New Roman"/>
           <w:color w:val="FF0000"/>
         </w:rPr>
-        <w:t>This suggests that teams that perform well in the kayak leg tend to have better overall completion times.</w:t>
-      </w:r>
-      <w:commentRangeEnd w:id="1"/>
-      <w:r>
-        <w:rPr>
-          <w:rStyle w:val="CommentReference"/>
-        </w:rPr>
-        <w:commentReference w:id="1"/>
-      </w:r>
+        <w:t xml:space="preserve"> so it is a better indicator of team success. It may be harder to gain time on the road biking leg because most people will bike at a similar speed, while the more skilled downhill skiers will gain lots of time on the less comfortable skiers.</w:t>
+      </w:r>
+    </w:p>
+    <w:p>
+      <w:pPr>
+        <w:rPr>
+          <w:rFonts w:ascii="Times New Roman" w:hAnsi="Times New Roman" w:cs="Times New Roman"/>
+        </w:rPr>
+      </w:pPr>
     </w:p>
     <w:p>
       <w:pPr>
         <w:pStyle w:val="ListParagraph"/>
-        <w:numPr>
-          <w:ilvl w:val="0"/>
-          <w:numId w:val="6"/>
-        </w:numPr>
-        <w:rPr>
-          <w:rFonts w:ascii="Times New Roman" w:hAnsi="Times New Roman" w:cs="Times New Roman"/>
-        </w:rPr>
-      </w:pPr>
-      <w:r>
-        <w:rPr>
-          <w:rFonts w:ascii="Times New Roman" w:hAnsi="Times New Roman" w:cs="Times New Roman"/>
-        </w:rPr>
-        <w:t>Also, between which two legs is the correlation the weakest? Report the correlation.</w:t>
-      </w:r>
-    </w:p>
-    <w:p>
-      <w:pPr>
-        <w:rPr>
-          <w:rFonts w:ascii="Times New Roman" w:hAnsi="Times New Roman" w:cs="Times New Roman"/>
-          <w:color w:val="FF0000"/>
-        </w:rPr>
-      </w:pPr>
-      <w:r>
-        <w:rPr>
-          <w:rFonts w:ascii="Times New Roman" w:hAnsi="Times New Roman" w:cs="Times New Roman"/>
-          <w:color w:val="FF0000"/>
-        </w:rPr>
-        <w:t>The correlation between the running leg and the cross-country skiing leg is the weakest, with a correlation coefficient of 0.034.</w:t>
-      </w:r>
+        <w:rPr>
+          <w:rFonts w:ascii="Times New Roman" w:hAnsi="Times New Roman" w:cs="Times New Roman"/>
+        </w:rPr>
+      </w:pPr>
+    </w:p>
+    <w:p>
+      <w:pPr>
+        <w:rPr>
+          <w:rFonts w:ascii="Times New Roman" w:hAnsi="Times New Roman" w:cs="Times New Roman"/>
+        </w:rPr>
+      </w:pPr>
     </w:p>
     <w:p>
       <w:pPr>
@@ -305,26 +435,50 @@
         </w:numPr>
         <w:rPr>
           <w:rFonts w:ascii="Times New Roman" w:hAnsi="Times New Roman" w:cs="Times New Roman"/>
-        </w:rPr>
-      </w:pPr>
-      <w:commentRangeStart w:id="2"/>
-      <w:r>
-        <w:rPr>
-          <w:rFonts w:ascii="Times New Roman" w:hAnsi="Times New Roman" w:cs="Times New Roman"/>
-        </w:rPr>
-        <w:t xml:space="preserve">Write a brief interpretation of the correlation between </w:t>
-      </w:r>
-      <w:r>
-        <w:rPr>
-          <w:rFonts w:ascii="Times New Roman" w:hAnsi="Times New Roman" w:cs="Times New Roman"/>
-        </w:rPr>
-        <w:t>the strongest and weakest</w:t>
-      </w:r>
-      <w:r>
-        <w:rPr>
-          <w:rFonts w:ascii="Times New Roman" w:hAnsi="Times New Roman" w:cs="Times New Roman"/>
-        </w:rPr>
-        <w:t xml:space="preserve"> leg of the race and the overall completion time.</w:t>
+          <w:color w:val="000000" w:themeColor="text1"/>
+        </w:rPr>
+      </w:pPr>
+      <w:r>
+        <w:rPr>
+          <w:rFonts w:ascii="Times New Roman" w:hAnsi="Times New Roman" w:cs="Times New Roman"/>
+          <w:color w:val="000000" w:themeColor="text1"/>
+        </w:rPr>
+        <w:t xml:space="preserve">Make a correlation table for only </w:t>
+      </w:r>
+      <w:r>
+        <w:rPr>
+          <w:rFonts w:ascii="Times New Roman" w:hAnsi="Times New Roman" w:cs="Times New Roman"/>
+          <w:color w:val="000000" w:themeColor="text1"/>
+        </w:rPr>
+        <w:t xml:space="preserve">2019 </w:t>
+      </w:r>
+      <w:r>
+        <w:rPr>
+          <w:rFonts w:ascii="Times New Roman" w:hAnsi="Times New Roman" w:cs="Times New Roman"/>
+          <w:color w:val="000000" w:themeColor="text1"/>
+        </w:rPr>
+        <w:t xml:space="preserve">results. </w:t>
+      </w:r>
+      <w:r>
+        <w:rPr>
+          <w:rFonts w:ascii="Times New Roman" w:hAnsi="Times New Roman" w:cs="Times New Roman"/>
+          <w:color w:val="000000" w:themeColor="text1"/>
+        </w:rPr>
+        <w:t xml:space="preserve">Which race leg demonstrates the strongest correlation with the overall finish time </w:t>
+      </w:r>
+      <w:r>
+        <w:rPr>
+          <w:rFonts w:ascii="Times New Roman" w:hAnsi="Times New Roman" w:cs="Times New Roman"/>
+          <w:color w:val="000000" w:themeColor="text1"/>
+        </w:rPr>
+        <w:t xml:space="preserve">this </w:t>
+      </w:r>
+      <w:r>
+        <w:rPr>
+          <w:rFonts w:ascii="Times New Roman" w:hAnsi="Times New Roman" w:cs="Times New Roman"/>
+          <w:color w:val="000000" w:themeColor="text1"/>
+        </w:rPr>
+        <w:t>year?</w:t>
       </w:r>
     </w:p>
     <w:p>
@@ -339,15 +493,98 @@
           <w:rFonts w:ascii="Times New Roman" w:hAnsi="Times New Roman" w:cs="Times New Roman"/>
           <w:color w:val="FF0000"/>
         </w:rPr>
-        <w:t xml:space="preserve">The kayak leg shows the strongest correlation with the overall competition time, with a correlation coefficient of 0.464. If a team wants to focus on improving their overall time, they should prioritize the kayak leg of the race. The running leg shows the weakest correlation with overall competition time at 0.015. This may indicate that it is easy for teams to succeed in the running leg and harder to find talent for the other legs. </w:t>
-      </w:r>
-      <w:commentRangeEnd w:id="2"/>
-      <w:r>
-        <w:rPr>
-          <w:rStyle w:val="CommentReference"/>
-        </w:rPr>
-        <w:commentReference w:id="2"/>
-      </w:r>
+        <w:t xml:space="preserve">In </w:t>
+      </w:r>
+      <w:r>
+        <w:rPr>
+          <w:rFonts w:ascii="Times New Roman" w:hAnsi="Times New Roman" w:cs="Times New Roman"/>
+          <w:color w:val="FF0000"/>
+        </w:rPr>
+        <w:t>2019, the road bike leg exhibited the strongest correlation with r = -0.347.</w:t>
+      </w:r>
+    </w:p>
+    <w:p>
+      <w:pPr>
+        <w:rPr>
+          <w:rFonts w:ascii="Times New Roman" w:hAnsi="Times New Roman" w:cs="Times New Roman"/>
+          <w:color w:val="000000" w:themeColor="text1"/>
+        </w:rPr>
+      </w:pPr>
+    </w:p>
+    <w:p>
+      <w:pPr>
+        <w:rPr>
+          <w:rFonts w:ascii="Times New Roman" w:hAnsi="Times New Roman" w:cs="Times New Roman"/>
+          <w:color w:val="000000" w:themeColor="text1"/>
+        </w:rPr>
+      </w:pPr>
+    </w:p>
+    <w:p>
+      <w:pPr>
+        <w:rPr>
+          <w:rFonts w:ascii="Times New Roman" w:hAnsi="Times New Roman" w:cs="Times New Roman"/>
+          <w:color w:val="000000" w:themeColor="text1"/>
+        </w:rPr>
+      </w:pPr>
+    </w:p>
+    <w:p>
+      <w:pPr>
+        <w:pStyle w:val="ListParagraph"/>
+        <w:numPr>
+          <w:ilvl w:val="0"/>
+          <w:numId w:val="9"/>
+        </w:numPr>
+        <w:rPr>
+          <w:rFonts w:ascii="Times New Roman" w:hAnsi="Times New Roman" w:cs="Times New Roman"/>
+          <w:color w:val="000000" w:themeColor="text1"/>
+        </w:rPr>
+      </w:pPr>
+      <w:r>
+        <w:rPr>
+          <w:rFonts w:ascii="Times New Roman" w:hAnsi="Times New Roman" w:cs="Times New Roman"/>
+          <w:color w:val="000000" w:themeColor="text1"/>
+        </w:rPr>
+        <w:t>How do the correlations for 2019 compare to the overall correlation table?</w:t>
+      </w:r>
+    </w:p>
+    <w:p>
+      <w:pPr>
+        <w:rPr>
+          <w:rFonts w:ascii="Times New Roman" w:hAnsi="Times New Roman" w:cs="Times New Roman"/>
+          <w:color w:val="FF0000"/>
+        </w:rPr>
+      </w:pPr>
+      <w:r>
+        <w:rPr>
+          <w:rFonts w:ascii="Times New Roman" w:hAnsi="Times New Roman" w:cs="Times New Roman"/>
+          <w:color w:val="FF0000"/>
+        </w:rPr>
+        <w:t>The correlations for 2019 tend to be negative and have smaller magnitudes than the overall correlation.</w:t>
+      </w:r>
+    </w:p>
+    <w:p>
+      <w:pPr>
+        <w:rPr>
+          <w:rFonts w:ascii="Times New Roman" w:hAnsi="Times New Roman" w:cs="Times New Roman"/>
+          <w:color w:val="000000" w:themeColor="text1"/>
+        </w:rPr>
+      </w:pPr>
+    </w:p>
+    <w:p>
+      <w:pPr>
+        <w:rPr>
+          <w:rFonts w:ascii="Times New Roman" w:hAnsi="Times New Roman" w:cs="Times New Roman"/>
+          <w:color w:val="000000" w:themeColor="text1"/>
+        </w:rPr>
+      </w:pPr>
+    </w:p>
+    <w:p>
+      <w:pPr>
+        <w:rPr>
+          <w:rFonts w:ascii="Times New Roman" w:hAnsi="Times New Roman" w:cs="Times New Roman"/>
+          <w:color w:val="000000" w:themeColor="text1"/>
+        </w:rPr>
+      </w:pPr>
     </w:p>
     <w:p>
       <w:pPr>
@@ -358,123 +595,83 @@
         </w:numPr>
         <w:rPr>
           <w:rFonts w:ascii="Times New Roman" w:hAnsi="Times New Roman" w:cs="Times New Roman"/>
-        </w:rPr>
-      </w:pPr>
-      <w:r>
-        <w:rPr>
-          <w:rFonts w:ascii="Times New Roman" w:hAnsi="Times New Roman" w:cs="Times New Roman"/>
-        </w:rPr>
-        <w:t>In general, what is a better indicator of a team's success in the Ski to Sea race, their performance in the running legs or the biking legs? Why do you think this?</w:t>
-      </w:r>
-    </w:p>
-    <w:p>
-      <w:pPr>
+          <w:color w:val="000000" w:themeColor="text1"/>
+        </w:rPr>
+      </w:pPr>
+      <w:r>
+        <w:rPr>
+          <w:rFonts w:ascii="Times New Roman" w:hAnsi="Times New Roman" w:cs="Times New Roman"/>
+          <w:color w:val="000000" w:themeColor="text1"/>
+        </w:rPr>
+        <w:t>What leg is most correlated with overall time? Why might this leg have a stronger correlation?</w:t>
+      </w:r>
+    </w:p>
+    <w:p>
+      <w:pPr>
+        <w:rPr>
+          <w:rFonts w:ascii="Times New Roman" w:hAnsi="Times New Roman" w:cs="Times New Roman"/>
+          <w:color w:val="000000" w:themeColor="text1"/>
+        </w:rPr>
+      </w:pPr>
+      <w:r>
         <w:rPr>
           <w:rFonts w:ascii="Times New Roman" w:hAnsi="Times New Roman" w:cs="Times New Roman"/>
           <w:color w:val="FF0000"/>
         </w:rPr>
-      </w:pPr>
-      <w:r>
+        <w:t>The kayak leg shows the strongest correlation with the overall competition time, with a correlation coefficient of 0.464.</w:t>
+      </w:r>
+    </w:p>
+    <w:p>
+      <w:pPr>
+        <w:rPr>
+          <w:rFonts w:ascii="Times New Roman" w:hAnsi="Times New Roman" w:cs="Times New Roman"/>
+          <w:color w:val="000000" w:themeColor="text1"/>
+        </w:rPr>
+      </w:pPr>
+    </w:p>
+    <w:p>
+      <w:pPr>
+        <w:rPr>
+          <w:rFonts w:ascii="Times New Roman" w:hAnsi="Times New Roman" w:cs="Times New Roman"/>
+          <w:color w:val="000000" w:themeColor="text1"/>
+        </w:rPr>
+      </w:pPr>
+    </w:p>
+    <w:p>
+      <w:pPr>
         <w:rPr>
           <w:rFonts w:ascii="Times New Roman" w:hAnsi="Times New Roman" w:cs="Times New Roman"/>
           <w:color w:val="FF0000"/>
         </w:rPr>
-        <w:t xml:space="preserve">Performance in the biking legs (both road biking and </w:t>
-      </w:r>
-      <w:proofErr w:type="gramStart"/>
-      <w:r>
+      </w:pPr>
+    </w:p>
+    <w:p>
+      <w:pPr>
+        <w:ind w:firstLine="720"/>
+        <w:rPr>
+          <w:rFonts w:ascii="Times New Roman" w:hAnsi="Times New Roman" w:cs="Times New Roman"/>
+          <w:sz w:val="24"/>
+          <w:szCs w:val="24"/>
+        </w:rPr>
+      </w:pPr>
+    </w:p>
+    <w:p>
+      <w:pPr>
+        <w:ind w:firstLine="720"/>
+        <w:rPr>
+          <w:rFonts w:ascii="Times New Roman" w:hAnsi="Times New Roman" w:cs="Times New Roman"/>
+          <w:sz w:val="24"/>
+          <w:szCs w:val="24"/>
+        </w:rPr>
+      </w:pPr>
+    </w:p>
+    <w:p>
+      <w:pPr>
         <w:rPr>
           <w:rFonts w:ascii="Times New Roman" w:hAnsi="Times New Roman" w:cs="Times New Roman"/>
           <w:color w:val="FF0000"/>
         </w:rPr>
-        <w:t>cross</w:t>
-      </w:r>
-      <w:r>
-        <w:rPr>
-          <w:rFonts w:ascii="Times New Roman" w:hAnsi="Times New Roman" w:cs="Times New Roman"/>
-          <w:color w:val="FF0000"/>
-        </w:rPr>
-        <w:t xml:space="preserve"> </w:t>
-      </w:r>
-      <w:r>
-        <w:rPr>
-          <w:rFonts w:ascii="Times New Roman" w:hAnsi="Times New Roman" w:cs="Times New Roman"/>
-          <w:color w:val="FF0000"/>
-        </w:rPr>
-        <w:t>country</w:t>
-      </w:r>
-      <w:proofErr w:type="gramEnd"/>
-      <w:r>
-        <w:rPr>
-          <w:rFonts w:ascii="Times New Roman" w:hAnsi="Times New Roman" w:cs="Times New Roman"/>
-          <w:color w:val="FF0000"/>
-        </w:rPr>
-        <w:t xml:space="preserve"> biking) appears to be a better indicator of a team's success in the Ski to Sea race, as these legs show stronger correlations with the overall completion time compared to the running legs. This suggests that teams that perform well in the biking legs tend to have better overall completion times.</w:t>
-      </w:r>
-    </w:p>
-    <w:p>
-      <w:pPr>
-        <w:pStyle w:val="ListParagraph"/>
-        <w:numPr>
-          <w:ilvl w:val="0"/>
-          <w:numId w:val="2"/>
-        </w:numPr>
-        <w:rPr>
-          <w:rFonts w:ascii="Times New Roman" w:hAnsi="Times New Roman" w:cs="Times New Roman"/>
-          <w:color w:val="000000" w:themeColor="text1"/>
-        </w:rPr>
-      </w:pPr>
-      <w:r>
-        <w:rPr>
-          <w:rFonts w:ascii="Times New Roman" w:hAnsi="Times New Roman" w:cs="Times New Roman"/>
-          <w:color w:val="000000" w:themeColor="text1"/>
-        </w:rPr>
-        <w:t>How do the correlation matrices from 2009 and 2019 compare? Which race leg demonstrates the strongest correlation with the overall finish time in each of these years?</w:t>
-      </w:r>
-    </w:p>
-    <w:p>
-      <w:pPr>
-        <w:rPr>
-          <w:rFonts w:ascii="Times New Roman" w:hAnsi="Times New Roman" w:cs="Times New Roman"/>
-          <w:color w:val="FF0000"/>
-        </w:rPr>
-      </w:pPr>
-      <w:r>
-        <w:rPr>
-          <w:rFonts w:ascii="Times New Roman" w:hAnsi="Times New Roman" w:cs="Times New Roman"/>
-          <w:color w:val="FF0000"/>
-        </w:rPr>
-        <w:lastRenderedPageBreak/>
-        <w:t>In 2009, the kayak leg displayed the strongest correlation with r</w:t>
-      </w:r>
-      <w:r>
-        <w:rPr>
-          <w:rFonts w:ascii="Times New Roman" w:hAnsi="Times New Roman" w:cs="Times New Roman"/>
-          <w:color w:val="FF0000"/>
-        </w:rPr>
-        <w:t xml:space="preserve"> =</w:t>
-      </w:r>
-      <w:r>
-        <w:rPr>
-          <w:rFonts w:ascii="Times New Roman" w:hAnsi="Times New Roman" w:cs="Times New Roman"/>
-          <w:color w:val="FF0000"/>
-        </w:rPr>
-        <w:t xml:space="preserve"> 0.794, while in 2019, the road bike leg exhibited the strongest correlation with r</w:t>
-      </w:r>
-      <w:r>
-        <w:rPr>
-          <w:rFonts w:ascii="Times New Roman" w:hAnsi="Times New Roman" w:cs="Times New Roman"/>
-          <w:color w:val="FF0000"/>
-        </w:rPr>
-        <w:t xml:space="preserve"> = </w:t>
-      </w:r>
-      <w:r>
-        <w:rPr>
-          <w:rFonts w:ascii="Times New Roman" w:hAnsi="Times New Roman" w:cs="Times New Roman"/>
-          <w:color w:val="FF0000"/>
-        </w:rPr>
-        <w:t>-0.347.</w:t>
-      </w:r>
+      </w:pPr>
     </w:p>
     <w:sectPr>
       <w:pgSz w:w="12240" w:h="15840"/>
@@ -486,83 +683,6 @@
 </w:document>
 </file>
 
-<file path=word/comments.xml><?xml version="1.0" encoding="utf-8"?>
-<w:comments xmlns:wpc="http://schemas.microsoft.com/office/word/2010/wordprocessingCanvas" xmlns:cx="http://schemas.microsoft.com/office/drawing/2014/chartex" xmlns:cx1="http://schemas.microsoft.com/office/drawing/2015/9/8/chartex" xmlns:cx2="http://schemas.microsoft.com/office/drawing/2015/10/21/chartex" xmlns:cx3="http://schemas.microsoft.com/office/drawing/2016/5/9/chartex" xmlns:cx4="http://schemas.microsoft.com/office/drawing/2016/5/10/chartex" xmlns:cx5="http://schemas.microsoft.com/office/drawing/2016/5/11/chartex" xmlns:cx6="http://schemas.microsoft.com/office/drawing/2016/5/12/chartex" xmlns:cx7="http://schemas.microsoft.com/office/drawing/2016/5/13/chartex" xmlns:cx8="http://schemas.microsoft.com/office/drawing/2016/5/14/chartex" xmlns:mc="http://schemas.openxmlformats.org/markup-compatibility/2006" xmlns:aink="http://schemas.microsoft.com/office/drawing/2016/ink" xmlns:am3d="http://schemas.microsoft.com/office/drawing/2017/model3d" xmlns:o="urn:schemas-microsoft-com:office:office" xmlns:oel="http://schemas.microsoft.com/office/2019/extlst" xmlns:r="http://schemas.openxmlformats.org/officeDocument/2006/relationships" xmlns:m="http://schemas.openxmlformats.org/officeDocument/2006/math" xmlns:v="urn:schemas-microsoft-com:vml" xmlns:wp14="http://schemas.microsoft.com/office/word/2010/wordprocessingDrawing" xmlns:wp="http://schemas.openxmlformats.org/drawingml/2006/wordprocessingDrawing" xmlns:w10="urn:schemas-microsoft-com:office:word" xmlns:w="http://schemas.openxmlformats.org/wordprocessingml/2006/main" xmlns:w14="http://schemas.microsoft.com/office/word/2010/wordml" xmlns:w15="http://schemas.microsoft.com/office/word/2012/wordml" xmlns:w16cex="http://schemas.microsoft.com/office/word/2018/wordml/cex" xmlns:w16cid="http://schemas.microsoft.com/office/word/2016/wordml/cid" xmlns:w16="http://schemas.microsoft.com/office/word/2018/wordml" xmlns:w16du="http://schemas.microsoft.com/office/word/2023/wordml/word16du" xmlns:w16sdtdh="http://schemas.microsoft.com/office/word/2020/wordml/sdtdatahash" xmlns:w16se="http://schemas.microsoft.com/office/word/2015/wordml/symex" xmlns:wpg="http://schemas.microsoft.com/office/word/2010/wordprocessingGroup" xmlns:wpi="http://schemas.microsoft.com/office/word/2010/wordprocessingInk" xmlns:wne="http://schemas.microsoft.com/office/word/2006/wordml" xmlns:wps="http://schemas.microsoft.com/office/word/2010/wordprocessingShape" mc:Ignorable="w14 w15 w16se w16cid w16 w16cex w16sdtdh w16du wp14">
-  <w:comment w:id="0" w:author="Gavin Cassidy" w:date="2024-07-09T15:43:00Z" w:initials="GC">
-    <w:p>
-      <w:pPr>
-        <w:pStyle w:val="CommentText"/>
-      </w:pPr>
-      <w:r>
-        <w:rPr>
-          <w:rStyle w:val="CommentReference"/>
-        </w:rPr>
-        <w:annotationRef/>
-      </w:r>
-      <w:r>
-        <w:t>Rewrite this page, make questions similar to no tech, but keep last question probably</w:t>
-      </w:r>
-    </w:p>
-  </w:comment>
-  <w:comment w:id="1" w:author="Gavin Cassidy" w:date="2024-07-09T13:51:00Z" w:initials="GC">
-    <w:p>
-      <w:pPr>
-        <w:pStyle w:val="CommentText"/>
-      </w:pPr>
-      <w:r>
-        <w:rPr>
-          <w:rStyle w:val="CommentReference"/>
-        </w:rPr>
-        <w:annotationRef/>
-      </w:r>
-      <w:r>
-        <w:t>Make this the last question</w:t>
-      </w:r>
-    </w:p>
-  </w:comment>
-  <w:comment w:id="2" w:author="Gavin Cassidy" w:date="2024-07-09T13:51:00Z" w:initials="GC">
-    <w:p>
-      <w:pPr>
-        <w:pStyle w:val="CommentText"/>
-      </w:pPr>
-      <w:r>
-        <w:rPr>
-          <w:rStyle w:val="CommentReference"/>
-        </w:rPr>
-        <w:annotationRef/>
-      </w:r>
-      <w:r>
-        <w:t>Have the strongest leg at the end</w:t>
-      </w:r>
-    </w:p>
-  </w:comment>
-</w:comments>
-</file>
-
-<file path=word/commentsExtended.xml><?xml version="1.0" encoding="utf-8"?>
-<w15:commentsEx xmlns:wpc="http://schemas.microsoft.com/office/word/2010/wordprocessingCanvas" xmlns:cx="http://schemas.microsoft.com/office/drawing/2014/chartex" xmlns:cx1="http://schemas.microsoft.com/office/drawing/2015/9/8/chartex" xmlns:cx2="http://schemas.microsoft.com/office/drawing/2015/10/21/chartex" xmlns:cx3="http://schemas.microsoft.com/office/drawing/2016/5/9/chartex" xmlns:cx4="http://schemas.microsoft.com/office/drawing/2016/5/10/chartex" xmlns:cx5="http://schemas.microsoft.com/office/drawing/2016/5/11/chartex" xmlns:cx6="http://schemas.microsoft.com/office/drawing/2016/5/12/chartex" xmlns:cx7="http://schemas.microsoft.com/office/drawing/2016/5/13/chartex" xmlns:cx8="http://schemas.microsoft.com/office/drawing/2016/5/14/chartex" xmlns:mc="http://schemas.openxmlformats.org/markup-compatibility/2006" xmlns:aink="http://schemas.microsoft.com/office/drawing/2016/ink" xmlns:am3d="http://schemas.microsoft.com/office/drawing/2017/model3d" xmlns:o="urn:schemas-microsoft-com:office:office" xmlns:oel="http://schemas.microsoft.com/office/2019/extlst" xmlns:r="http://schemas.openxmlformats.org/officeDocument/2006/relationships" xmlns:m="http://schemas.openxmlformats.org/officeDocument/2006/math" xmlns:v="urn:schemas-microsoft-com:vml" xmlns:wp14="http://schemas.microsoft.com/office/word/2010/wordprocessingDrawing" xmlns:wp="http://schemas.openxmlformats.org/drawingml/2006/wordprocessingDrawing" xmlns:w10="urn:schemas-microsoft-com:office:word" xmlns:w="http://schemas.openxmlformats.org/wordprocessingml/2006/main" xmlns:w14="http://schemas.microsoft.com/office/word/2010/wordml" xmlns:w15="http://schemas.microsoft.com/office/word/2012/wordml" xmlns:w16cex="http://schemas.microsoft.com/office/word/2018/wordml/cex" xmlns:w16cid="http://schemas.microsoft.com/office/word/2016/wordml/cid" xmlns:w16="http://schemas.microsoft.com/office/word/2018/wordml" xmlns:w16du="http://schemas.microsoft.com/office/word/2023/wordml/word16du" xmlns:w16sdtdh="http://schemas.microsoft.com/office/word/2020/wordml/sdtdatahash" xmlns:w16se="http://schemas.microsoft.com/office/word/2015/wordml/symex" xmlns:wpg="http://schemas.microsoft.com/office/word/2010/wordprocessingGroup" xmlns:wpi="http://schemas.microsoft.com/office/word/2010/wordprocessingInk" xmlns:wne="http://schemas.microsoft.com/office/word/2006/wordml" xmlns:wps="http://schemas.microsoft.com/office/word/2010/wordprocessingShape" mc:Ignorable="w14 w15 w16se w16cid w16 w16cex w16sdtdh w16du wp14">
-  <w15:commentEx w15:paraId="5C10EBF7" w15:done="0"/>
-  <w15:commentEx w15:paraId="6D846944" w15:done="0"/>
-  <w15:commentEx w15:paraId="048E340A" w15:done="0"/>
-</w15:commentsEx>
-</file>
-
-<file path=word/commentsExtensible.xml><?xml version="1.0" encoding="utf-8"?>
-<w16cex:commentsExtensible xmlns:wpc="http://schemas.microsoft.com/office/word/2010/wordprocessingCanvas" xmlns:cx="http://schemas.microsoft.com/office/drawing/2014/chartex" xmlns:cx1="http://schemas.microsoft.com/office/drawing/2015/9/8/chartex" xmlns:cx2="http://schemas.microsoft.com/office/drawing/2015/10/21/chartex" xmlns:cx3="http://schemas.microsoft.com/office/drawing/2016/5/9/chartex" xmlns:cx4="http://schemas.microsoft.com/office/drawing/2016/5/10/chartex" xmlns:cx5="http://schemas.microsoft.com/office/drawing/2016/5/11/chartex" xmlns:cx6="http://schemas.microsoft.com/office/drawing/2016/5/12/chartex" xmlns:cx7="http://schemas.microsoft.com/office/drawing/2016/5/13/chartex" xmlns:cx8="http://schemas.microsoft.com/office/drawing/2016/5/14/chartex" xmlns:cr="http://schemas.microsoft.com/office/comments/2020/reactions" xmlns:mc="http://schemas.openxmlformats.org/markup-compatibility/2006" xmlns:aink="http://schemas.microsoft.com/office/drawing/2016/ink" xmlns:am3d="http://schemas.microsoft.com/office/drawing/2017/model3d" xmlns:o="urn:schemas-microsoft-com:office:office" xmlns:oel="http://schemas.microsoft.com/office/2019/extlst" xmlns:r="http://schemas.openxmlformats.org/officeDocument/2006/relationships" xmlns:m="http://schemas.openxmlformats.org/officeDocument/2006/math" xmlns:v="urn:schemas-microsoft-com:vml" xmlns:wp14="http://schemas.microsoft.com/office/word/2010/wordprocessingDrawing" xmlns:wp="http://schemas.openxmlformats.org/drawingml/2006/wordprocessingDrawing" xmlns:w10="urn:schemas-microsoft-com:office:word" xmlns:w="http://schemas.openxmlformats.org/wordprocessingml/2006/main" xmlns:w14="http://schemas.microsoft.com/office/word/2010/wordml" xmlns:w15="http://schemas.microsoft.com/office/word/2012/wordml" xmlns:w16cex="http://schemas.microsoft.com/office/word/2018/wordml/cex" xmlns:w16cid="http://schemas.microsoft.com/office/word/2016/wordml/cid" xmlns:w16="http://schemas.microsoft.com/office/word/2018/wordml" xmlns:w16du="http://schemas.microsoft.com/office/word/2023/wordml/word16du" xmlns:w16sdtdh="http://schemas.microsoft.com/office/word/2020/wordml/sdtdatahash" xmlns:w16se="http://schemas.microsoft.com/office/word/2015/wordml/symex" xmlns:wpg="http://schemas.microsoft.com/office/word/2010/wordprocessingGroup" xmlns:wpi="http://schemas.microsoft.com/office/word/2010/wordprocessingInk" xmlns:wne="http://schemas.microsoft.com/office/word/2006/wordml" xmlns:wps="http://schemas.microsoft.com/office/word/2010/wordprocessingShape" mc:Ignorable="w14 w15 w16se w16cid w16 w16cex w16sdtdh cr w16du wp14">
-  <w16cex:commentExtensible w16cex:durableId="2956A4F3" w16cex:dateUtc="2024-07-09T19:43:00Z"/>
-  <w16cex:commentExtensible w16cex:durableId="3534E84D" w16cex:dateUtc="2024-07-09T17:51:00Z"/>
-  <w16cex:commentExtensible w16cex:durableId="1F1FB33C" w16cex:dateUtc="2024-07-09T17:51:00Z"/>
-</w16cex:commentsExtensible>
-</file>
-
-<file path=word/commentsIds.xml><?xml version="1.0" encoding="utf-8"?>
-<w16cid:commentsIds xmlns:wpc="http://schemas.microsoft.com/office/word/2010/wordprocessingCanvas" xmlns:cx="http://schemas.microsoft.com/office/drawing/2014/chartex" xmlns:cx1="http://schemas.microsoft.com/office/drawing/2015/9/8/chartex" xmlns:cx2="http://schemas.microsoft.com/office/drawing/2015/10/21/chartex" xmlns:cx3="http://schemas.microsoft.com/office/drawing/2016/5/9/chartex" xmlns:cx4="http://schemas.microsoft.com/office/drawing/2016/5/10/chartex" xmlns:cx5="http://schemas.microsoft.com/office/drawing/2016/5/11/chartex" xmlns:cx6="http://schemas.microsoft.com/office/drawing/2016/5/12/chartex" xmlns:cx7="http://schemas.microsoft.com/office/drawing/2016/5/13/chartex" xmlns:cx8="http://schemas.microsoft.com/office/drawing/2016/5/14/chartex" xmlns:mc="http://schemas.openxmlformats.org/markup-compatibility/2006" xmlns:aink="http://schemas.microsoft.com/office/drawing/2016/ink" xmlns:am3d="http://schemas.microsoft.com/office/drawing/2017/model3d" xmlns:o="urn:schemas-microsoft-com:office:office" xmlns:oel="http://schemas.microsoft.com/office/2019/extlst" xmlns:r="http://schemas.openxmlformats.org/officeDocument/2006/relationships" xmlns:m="http://schemas.openxmlformats.org/officeDocument/2006/math" xmlns:v="urn:schemas-microsoft-com:vml" xmlns:wp14="http://schemas.microsoft.com/office/word/2010/wordprocessingDrawing" xmlns:wp="http://schemas.openxmlformats.org/drawingml/2006/wordprocessingDrawing" xmlns:w10="urn:schemas-microsoft-com:office:word" xmlns:w="http://schemas.openxmlformats.org/wordprocessingml/2006/main" xmlns:w14="http://schemas.microsoft.com/office/word/2010/wordml" xmlns:w15="http://schemas.microsoft.com/office/word/2012/wordml" xmlns:w16cex="http://schemas.microsoft.com/office/word/2018/wordml/cex" xmlns:w16cid="http://schemas.microsoft.com/office/word/2016/wordml/cid" xmlns:w16="http://schemas.microsoft.com/office/word/2018/wordml" xmlns:w16du="http://schemas.microsoft.com/office/word/2023/wordml/word16du" xmlns:w16sdtdh="http://schemas.microsoft.com/office/word/2020/wordml/sdtdatahash" xmlns:w16se="http://schemas.microsoft.com/office/word/2015/wordml/symex" xmlns:wpg="http://schemas.microsoft.com/office/word/2010/wordprocessingGroup" xmlns:wpi="http://schemas.microsoft.com/office/word/2010/wordprocessingInk" xmlns:wne="http://schemas.microsoft.com/office/word/2006/wordml" xmlns:wps="http://schemas.microsoft.com/office/word/2010/wordprocessingShape" mc:Ignorable="w14 w15 w16se w16cid w16 w16cex w16sdtdh w16du wp14">
-  <w16cid:commentId w16cid:paraId="5C10EBF7" w16cid:durableId="2956A4F3"/>
-  <w16cid:commentId w16cid:paraId="6D846944" w16cid:durableId="3534E84D"/>
-  <w16cid:commentId w16cid:paraId="048E340A" w16cid:durableId="1F1FB33C"/>
-</w16cid:commentsIds>
-</file>
-
 <file path=word/numbering.xml><?xml version="1.0" encoding="utf-8"?>
 <w:numbering xmlns:wpc="http://schemas.microsoft.com/office/word/2010/wordprocessingCanvas" xmlns:cx="http://schemas.microsoft.com/office/drawing/2014/chartex" xmlns:cx1="http://schemas.microsoft.com/office/drawing/2015/9/8/chartex" xmlns:cx2="http://schemas.microsoft.com/office/drawing/2015/10/21/chartex" xmlns:cx3="http://schemas.microsoft.com/office/drawing/2016/5/9/chartex" xmlns:cx4="http://schemas.microsoft.com/office/drawing/2016/5/10/chartex" xmlns:cx5="http://schemas.microsoft.com/office/drawing/2016/5/11/chartex" xmlns:cx6="http://schemas.microsoft.com/office/drawing/2016/5/12/chartex" xmlns:cx7="http://schemas.microsoft.com/office/drawing/2016/5/13/chartex" xmlns:cx8="http://schemas.microsoft.com/office/drawing/2016/5/14/chartex" xmlns:mc="http://schemas.openxmlformats.org/markup-compatibility/2006" xmlns:aink="http://schemas.microsoft.com/office/drawing/2016/ink" xmlns:am3d="http://schemas.microsoft.com/office/drawing/2017/model3d" xmlns:o="urn:schemas-microsoft-com:office:office" xmlns:oel="http://schemas.microsoft.com/office/2019/extlst" xmlns:r="http://schemas.openxmlformats.org/officeDocument/2006/relationships" xmlns:m="http://schemas.openxmlformats.org/officeDocument/2006/math" xmlns:v="urn:schemas-microsoft-com:vml" xmlns:wp14="http://schemas.microsoft.com/office/word/2010/wordprocessingDrawing" xmlns:wp="http://schemas.openxmlformats.org/drawingml/2006/wordprocessingDrawing" xmlns:w10="urn:schemas-microsoft-com:office:word" xmlns:w="http://schemas.openxmlformats.org/wordprocessingml/2006/main" xmlns:w14="http://schemas.microsoft.com/office/word/2010/wordml" xmlns:w15="http://schemas.microsoft.com/office/word/2012/wordml" xmlns:w16cex="http://schemas.microsoft.com/office/word/2018/wordml/cex" xmlns:w16cid="http://schemas.microsoft.com/office/word/2016/wordml/cid" xmlns:w16="http://schemas.microsoft.com/office/word/2018/wordml" xmlns:w16du="http://schemas.microsoft.com/office/word/2023/wordml/word16du" xmlns:w16sdtdh="http://schemas.microsoft.com/office/word/2020/wordml/sdtdatahash" xmlns:w16se="http://schemas.microsoft.com/office/word/2015/wordml/symex" xmlns:wpg="http://schemas.microsoft.com/office/word/2010/wordprocessingGroup" xmlns:wpi="http://schemas.microsoft.com/office/word/2010/wordprocessingInk" xmlns:wne="http://schemas.microsoft.com/office/word/2006/wordml" xmlns:wps="http://schemas.microsoft.com/office/word/2010/wordprocessingShape" mc:Ignorable="w14 w15 w16se w16cid w16 w16cex w16sdtdh w16du wp14">
   <w:abstractNum w:abstractNumId="0" w15:restartNumberingAfterBreak="0">
@@ -745,6 +865,95 @@
     </w:lvl>
   </w:abstractNum>
   <w:abstractNum w:abstractNumId="2" w15:restartNumberingAfterBreak="0">
+    <w:nsid w:val="3BD75B1B"/>
+    <w:multiLevelType w:val="hybridMultilevel"/>
+    <w:tmpl w:val="A8A2C374"/>
+    <w:lvl w:ilvl="0" w:tplc="04090017">
+      <w:start w:val="1"/>
+      <w:numFmt w:val="lowerLetter"/>
+      <w:lvlText w:val="%1)"/>
+      <w:lvlJc w:val="left"/>
+      <w:pPr>
+        <w:ind w:left="720" w:hanging="360"/>
+      </w:pPr>
+      <w:rPr>
+        <w:rFonts w:hint="default"/>
+      </w:rPr>
+    </w:lvl>
+    <w:lvl w:ilvl="1" w:tplc="04090019" w:tentative="1">
+      <w:start w:val="1"/>
+      <w:numFmt w:val="lowerLetter"/>
+      <w:lvlText w:val="%2."/>
+      <w:lvlJc w:val="left"/>
+      <w:pPr>
+        <w:ind w:left="1440" w:hanging="360"/>
+      </w:pPr>
+    </w:lvl>
+    <w:lvl w:ilvl="2" w:tplc="0409001B" w:tentative="1">
+      <w:start w:val="1"/>
+      <w:numFmt w:val="lowerRoman"/>
+      <w:lvlText w:val="%3."/>
+      <w:lvlJc w:val="right"/>
+      <w:pPr>
+        <w:ind w:left="2160" w:hanging="180"/>
+      </w:pPr>
+    </w:lvl>
+    <w:lvl w:ilvl="3" w:tplc="0409000F" w:tentative="1">
+      <w:start w:val="1"/>
+      <w:numFmt w:val="decimal"/>
+      <w:lvlText w:val="%4."/>
+      <w:lvlJc w:val="left"/>
+      <w:pPr>
+        <w:ind w:left="2880" w:hanging="360"/>
+      </w:pPr>
+    </w:lvl>
+    <w:lvl w:ilvl="4" w:tplc="04090019" w:tentative="1">
+      <w:start w:val="1"/>
+      <w:numFmt w:val="lowerLetter"/>
+      <w:lvlText w:val="%5."/>
+      <w:lvlJc w:val="left"/>
+      <w:pPr>
+        <w:ind w:left="3600" w:hanging="360"/>
+      </w:pPr>
+    </w:lvl>
+    <w:lvl w:ilvl="5" w:tplc="0409001B" w:tentative="1">
+      <w:start w:val="1"/>
+      <w:numFmt w:val="lowerRoman"/>
+      <w:lvlText w:val="%6."/>
+      <w:lvlJc w:val="right"/>
+      <w:pPr>
+        <w:ind w:left="4320" w:hanging="180"/>
+      </w:pPr>
+    </w:lvl>
+    <w:lvl w:ilvl="6" w:tplc="0409000F" w:tentative="1">
+      <w:start w:val="1"/>
+      <w:numFmt w:val="decimal"/>
+      <w:lvlText w:val="%7."/>
+      <w:lvlJc w:val="left"/>
+      <w:pPr>
+        <w:ind w:left="5040" w:hanging="360"/>
+      </w:pPr>
+    </w:lvl>
+    <w:lvl w:ilvl="7" w:tplc="04090019" w:tentative="1">
+      <w:start w:val="1"/>
+      <w:numFmt w:val="lowerLetter"/>
+      <w:lvlText w:val="%8."/>
+      <w:lvlJc w:val="left"/>
+      <w:pPr>
+        <w:ind w:left="5760" w:hanging="360"/>
+      </w:pPr>
+    </w:lvl>
+    <w:lvl w:ilvl="8" w:tplc="0409001B" w:tentative="1">
+      <w:start w:val="1"/>
+      <w:numFmt w:val="lowerRoman"/>
+      <w:lvlText w:val="%9."/>
+      <w:lvlJc w:val="right"/>
+      <w:pPr>
+        <w:ind w:left="6480" w:hanging="180"/>
+      </w:pPr>
+    </w:lvl>
+  </w:abstractNum>
+  <w:abstractNum w:abstractNumId="3" w15:restartNumberingAfterBreak="0">
     <w:nsid w:val="530773AC"/>
     <w:multiLevelType w:val="hybridMultilevel"/>
     <w:tmpl w:val="12AA51B0"/>
@@ -833,7 +1042,185 @@
       </w:pPr>
     </w:lvl>
   </w:abstractNum>
-  <w:abstractNum w:abstractNumId="3" w15:restartNumberingAfterBreak="0">
+  <w:abstractNum w:abstractNumId="4" w15:restartNumberingAfterBreak="0">
+    <w:nsid w:val="59CB7F5E"/>
+    <w:multiLevelType w:val="hybridMultilevel"/>
+    <w:tmpl w:val="495A4E4C"/>
+    <w:lvl w:ilvl="0" w:tplc="04090017">
+      <w:start w:val="1"/>
+      <w:numFmt w:val="lowerLetter"/>
+      <w:lvlText w:val="%1)"/>
+      <w:lvlJc w:val="left"/>
+      <w:pPr>
+        <w:ind w:left="720" w:hanging="360"/>
+      </w:pPr>
+      <w:rPr>
+        <w:rFonts w:hint="default"/>
+      </w:rPr>
+    </w:lvl>
+    <w:lvl w:ilvl="1" w:tplc="04090019" w:tentative="1">
+      <w:start w:val="1"/>
+      <w:numFmt w:val="lowerLetter"/>
+      <w:lvlText w:val="%2."/>
+      <w:lvlJc w:val="left"/>
+      <w:pPr>
+        <w:ind w:left="1440" w:hanging="360"/>
+      </w:pPr>
+    </w:lvl>
+    <w:lvl w:ilvl="2" w:tplc="0409001B" w:tentative="1">
+      <w:start w:val="1"/>
+      <w:numFmt w:val="lowerRoman"/>
+      <w:lvlText w:val="%3."/>
+      <w:lvlJc w:val="right"/>
+      <w:pPr>
+        <w:ind w:left="2160" w:hanging="180"/>
+      </w:pPr>
+    </w:lvl>
+    <w:lvl w:ilvl="3" w:tplc="0409000F" w:tentative="1">
+      <w:start w:val="1"/>
+      <w:numFmt w:val="decimal"/>
+      <w:lvlText w:val="%4."/>
+      <w:lvlJc w:val="left"/>
+      <w:pPr>
+        <w:ind w:left="2880" w:hanging="360"/>
+      </w:pPr>
+    </w:lvl>
+    <w:lvl w:ilvl="4" w:tplc="04090019" w:tentative="1">
+      <w:start w:val="1"/>
+      <w:numFmt w:val="lowerLetter"/>
+      <w:lvlText w:val="%5."/>
+      <w:lvlJc w:val="left"/>
+      <w:pPr>
+        <w:ind w:left="3600" w:hanging="360"/>
+      </w:pPr>
+    </w:lvl>
+    <w:lvl w:ilvl="5" w:tplc="0409001B" w:tentative="1">
+      <w:start w:val="1"/>
+      <w:numFmt w:val="lowerRoman"/>
+      <w:lvlText w:val="%6."/>
+      <w:lvlJc w:val="right"/>
+      <w:pPr>
+        <w:ind w:left="4320" w:hanging="180"/>
+      </w:pPr>
+    </w:lvl>
+    <w:lvl w:ilvl="6" w:tplc="0409000F" w:tentative="1">
+      <w:start w:val="1"/>
+      <w:numFmt w:val="decimal"/>
+      <w:lvlText w:val="%7."/>
+      <w:lvlJc w:val="left"/>
+      <w:pPr>
+        <w:ind w:left="5040" w:hanging="360"/>
+      </w:pPr>
+    </w:lvl>
+    <w:lvl w:ilvl="7" w:tplc="04090019" w:tentative="1">
+      <w:start w:val="1"/>
+      <w:numFmt w:val="lowerLetter"/>
+      <w:lvlText w:val="%8."/>
+      <w:lvlJc w:val="left"/>
+      <w:pPr>
+        <w:ind w:left="5760" w:hanging="360"/>
+      </w:pPr>
+    </w:lvl>
+    <w:lvl w:ilvl="8" w:tplc="0409001B" w:tentative="1">
+      <w:start w:val="1"/>
+      <w:numFmt w:val="lowerRoman"/>
+      <w:lvlText w:val="%9."/>
+      <w:lvlJc w:val="right"/>
+      <w:pPr>
+        <w:ind w:left="6480" w:hanging="180"/>
+      </w:pPr>
+    </w:lvl>
+  </w:abstractNum>
+  <w:abstractNum w:abstractNumId="5" w15:restartNumberingAfterBreak="0">
+    <w:nsid w:val="5ED42F65"/>
+    <w:multiLevelType w:val="hybridMultilevel"/>
+    <w:tmpl w:val="442A93FA"/>
+    <w:lvl w:ilvl="0" w:tplc="04090017">
+      <w:start w:val="1"/>
+      <w:numFmt w:val="lowerLetter"/>
+      <w:lvlText w:val="%1)"/>
+      <w:lvlJc w:val="left"/>
+      <w:pPr>
+        <w:ind w:left="720" w:hanging="360"/>
+      </w:pPr>
+      <w:rPr>
+        <w:rFonts w:hint="default"/>
+      </w:rPr>
+    </w:lvl>
+    <w:lvl w:ilvl="1" w:tplc="04090019" w:tentative="1">
+      <w:start w:val="1"/>
+      <w:numFmt w:val="lowerLetter"/>
+      <w:lvlText w:val="%2."/>
+      <w:lvlJc w:val="left"/>
+      <w:pPr>
+        <w:ind w:left="1440" w:hanging="360"/>
+      </w:pPr>
+    </w:lvl>
+    <w:lvl w:ilvl="2" w:tplc="0409001B" w:tentative="1">
+      <w:start w:val="1"/>
+      <w:numFmt w:val="lowerRoman"/>
+      <w:lvlText w:val="%3."/>
+      <w:lvlJc w:val="right"/>
+      <w:pPr>
+        <w:ind w:left="2160" w:hanging="180"/>
+      </w:pPr>
+    </w:lvl>
+    <w:lvl w:ilvl="3" w:tplc="0409000F" w:tentative="1">
+      <w:start w:val="1"/>
+      <w:numFmt w:val="decimal"/>
+      <w:lvlText w:val="%4."/>
+      <w:lvlJc w:val="left"/>
+      <w:pPr>
+        <w:ind w:left="2880" w:hanging="360"/>
+      </w:pPr>
+    </w:lvl>
+    <w:lvl w:ilvl="4" w:tplc="04090019" w:tentative="1">
+      <w:start w:val="1"/>
+      <w:numFmt w:val="lowerLetter"/>
+      <w:lvlText w:val="%5."/>
+      <w:lvlJc w:val="left"/>
+      <w:pPr>
+        <w:ind w:left="3600" w:hanging="360"/>
+      </w:pPr>
+    </w:lvl>
+    <w:lvl w:ilvl="5" w:tplc="0409001B" w:tentative="1">
+      <w:start w:val="1"/>
+      <w:numFmt w:val="lowerRoman"/>
+      <w:lvlText w:val="%6."/>
+      <w:lvlJc w:val="right"/>
+      <w:pPr>
+        <w:ind w:left="4320" w:hanging="180"/>
+      </w:pPr>
+    </w:lvl>
+    <w:lvl w:ilvl="6" w:tplc="0409000F" w:tentative="1">
+      <w:start w:val="1"/>
+      <w:numFmt w:val="decimal"/>
+      <w:lvlText w:val="%7."/>
+      <w:lvlJc w:val="left"/>
+      <w:pPr>
+        <w:ind w:left="5040" w:hanging="360"/>
+      </w:pPr>
+    </w:lvl>
+    <w:lvl w:ilvl="7" w:tplc="04090019" w:tentative="1">
+      <w:start w:val="1"/>
+      <w:numFmt w:val="lowerLetter"/>
+      <w:lvlText w:val="%8."/>
+      <w:lvlJc w:val="left"/>
+      <w:pPr>
+        <w:ind w:left="5760" w:hanging="360"/>
+      </w:pPr>
+    </w:lvl>
+    <w:lvl w:ilvl="8" w:tplc="0409001B" w:tentative="1">
+      <w:start w:val="1"/>
+      <w:numFmt w:val="lowerRoman"/>
+      <w:lvlText w:val="%9."/>
+      <w:lvlJc w:val="right"/>
+      <w:pPr>
+        <w:ind w:left="6480" w:hanging="180"/>
+      </w:pPr>
+    </w:lvl>
+  </w:abstractNum>
+  <w:abstractNum w:abstractNumId="6" w15:restartNumberingAfterBreak="0">
     <w:nsid w:val="6E1E3D20"/>
     <w:multiLevelType w:val="hybridMultilevel"/>
     <w:tmpl w:val="7A42DC6A"/>
@@ -922,7 +1309,7 @@
       </w:pPr>
     </w:lvl>
   </w:abstractNum>
-  <w:abstractNum w:abstractNumId="4" w15:restartNumberingAfterBreak="0">
+  <w:abstractNum w:abstractNumId="7" w15:restartNumberingAfterBreak="0">
     <w:nsid w:val="7D976E8E"/>
     <w:multiLevelType w:val="hybridMultilevel"/>
     <w:tmpl w:val="49CEC448"/>
@@ -1011,7 +1398,7 @@
       </w:pPr>
     </w:lvl>
   </w:abstractNum>
-  <w:abstractNum w:abstractNumId="5" w15:restartNumberingAfterBreak="0">
+  <w:abstractNum w:abstractNumId="8" w15:restartNumberingAfterBreak="0">
     <w:nsid w:val="7DD81C06"/>
     <w:multiLevelType w:val="hybridMultilevel"/>
     <w:tmpl w:val="BCB63110"/>
@@ -1101,7 +1488,7 @@
     </w:lvl>
   </w:abstractNum>
   <w:num w:numId="1" w16cid:durableId="1043333809">
-    <w:abstractNumId w:val="2"/>
+    <w:abstractNumId w:val="3"/>
   </w:num>
   <w:num w:numId="2" w16cid:durableId="1157956649">
     <w:abstractNumId w:val="0"/>
@@ -1110,23 +1497,24 @@
     <w:abstractNumId w:val="1"/>
   </w:num>
   <w:num w:numId="4" w16cid:durableId="63723200">
+    <w:abstractNumId w:val="8"/>
+  </w:num>
+  <w:num w:numId="5" w16cid:durableId="37824168">
+    <w:abstractNumId w:val="7"/>
+  </w:num>
+  <w:num w:numId="6" w16cid:durableId="1351948867">
+    <w:abstractNumId w:val="6"/>
+  </w:num>
+  <w:num w:numId="7" w16cid:durableId="902955665">
     <w:abstractNumId w:val="5"/>
   </w:num>
-  <w:num w:numId="5" w16cid:durableId="37824168">
+  <w:num w:numId="8" w16cid:durableId="1681809108">
     <w:abstractNumId w:val="4"/>
   </w:num>
-  <w:num w:numId="6" w16cid:durableId="1351948867">
-    <w:abstractNumId w:val="3"/>
+  <w:num w:numId="9" w16cid:durableId="1620338540">
+    <w:abstractNumId w:val="2"/>
   </w:num>
 </w:numbering>
-</file>
-
-<file path=word/people.xml><?xml version="1.0" encoding="utf-8"?>
-<w15:people xmlns:wpc="http://schemas.microsoft.com/office/word/2010/wordprocessingCanvas" xmlns:cx="http://schemas.microsoft.com/office/drawing/2014/chartex" xmlns:cx1="http://schemas.microsoft.com/office/drawing/2015/9/8/chartex" xmlns:cx2="http://schemas.microsoft.com/office/drawing/2015/10/21/chartex" xmlns:cx3="http://schemas.microsoft.com/office/drawing/2016/5/9/chartex" xmlns:cx4="http://schemas.microsoft.com/office/drawing/2016/5/10/chartex" xmlns:cx5="http://schemas.microsoft.com/office/drawing/2016/5/11/chartex" xmlns:cx6="http://schemas.microsoft.com/office/drawing/2016/5/12/chartex" xmlns:cx7="http://schemas.microsoft.com/office/drawing/2016/5/13/chartex" xmlns:cx8="http://schemas.microsoft.com/office/drawing/2016/5/14/chartex" xmlns:mc="http://schemas.openxmlformats.org/markup-compatibility/2006" xmlns:aink="http://schemas.microsoft.com/office/drawing/2016/ink" xmlns:am3d="http://schemas.microsoft.com/office/drawing/2017/model3d" xmlns:o="urn:schemas-microsoft-com:office:office" xmlns:oel="http://schemas.microsoft.com/office/2019/extlst" xmlns:r="http://schemas.openxmlformats.org/officeDocument/2006/relationships" xmlns:m="http://schemas.openxmlformats.org/officeDocument/2006/math" xmlns:v="urn:schemas-microsoft-com:vml" xmlns:wp14="http://schemas.microsoft.com/office/word/2010/wordprocessingDrawing" xmlns:wp="http://schemas.openxmlformats.org/drawingml/2006/wordprocessingDrawing" xmlns:w10="urn:schemas-microsoft-com:office:word" xmlns:w="http://schemas.openxmlformats.org/wordprocessingml/2006/main" xmlns:w14="http://schemas.microsoft.com/office/word/2010/wordml" xmlns:w15="http://schemas.microsoft.com/office/word/2012/wordml" xmlns:w16cex="http://schemas.microsoft.com/office/word/2018/wordml/cex" xmlns:w16cid="http://schemas.microsoft.com/office/word/2016/wordml/cid" xmlns:w16="http://schemas.microsoft.com/office/word/2018/wordml" xmlns:w16du="http://schemas.microsoft.com/office/word/2023/wordml/word16du" xmlns:w16sdtdh="http://schemas.microsoft.com/office/word/2020/wordml/sdtdatahash" xmlns:w16se="http://schemas.microsoft.com/office/word/2015/wordml/symex" xmlns:wpg="http://schemas.microsoft.com/office/word/2010/wordprocessingGroup" xmlns:wpi="http://schemas.microsoft.com/office/word/2010/wordprocessingInk" xmlns:wne="http://schemas.microsoft.com/office/word/2006/wordml" xmlns:wps="http://schemas.microsoft.com/office/word/2010/wordprocessingShape" mc:Ignorable="w14 w15 w16se w16cid w16 w16cex w16sdtdh w16du wp14">
-  <w15:person w15:author="Gavin Cassidy">
-    <w15:presenceInfo w15:providerId="AD" w15:userId="S::gacass21@stlawu.edu::d239f651-ae09-4f51-ac7c-ef62d48ef598"/>
-  </w15:person>
-</w15:people>
 </file>
 
 <file path=word/styles.xml><?xml version="1.0" encoding="utf-8"?>

</xml_diff>